<commit_message>
redone PML Week 1
</commit_message>
<xml_diff>
--- a/Quiz3.docx
+++ b/Quiz3.docx
@@ -17,8 +17,6 @@
         </w:rPr>
         <w:t>Practical Machine Learning</w:t>
       </w:r>
-      <w:bookmarkStart w:id="0" w:name="_GoBack"/>
-      <w:bookmarkEnd w:id="0"/>
     </w:p>
     <w:p>
       <w:pPr>
@@ -624,7 +622,6 @@
     </w:p>
     <w:p>
       <w:pPr>
-        <w:spacing w:before="100" w:beforeAutospacing="1" w:after="100" w:afterAutospacing="1"/>
         <w:rPr>
           <w:rFonts w:ascii="Times New Roman" w:eastAsia="Times New Roman" w:hAnsi="Times New Roman" w:cs="Times New Roman"/>
           <w:sz w:val="24"/>
@@ -644,7 +641,6 @@
     </w:p>
     <w:p>
       <w:pPr>
-        <w:spacing w:before="100" w:beforeAutospacing="1" w:after="100" w:afterAutospacing="1"/>
         <w:rPr>
           <w:rFonts w:ascii="Times New Roman" w:eastAsia="Times New Roman" w:hAnsi="Times New Roman" w:cs="Times New Roman"/>
           <w:sz w:val="24"/>
@@ -684,7 +680,6 @@
     </w:p>
     <w:p>
       <w:pPr>
-        <w:spacing w:before="100" w:beforeAutospacing="1" w:after="100" w:afterAutospacing="1"/>
         <w:rPr>
           <w:rFonts w:ascii="Times New Roman" w:eastAsia="Times New Roman" w:hAnsi="Times New Roman" w:cs="Times New Roman"/>
           <w:sz w:val="24"/>
@@ -724,7 +719,7 @@
     </w:p>
     <w:p>
       <w:pPr>
-        <w:spacing w:before="100" w:beforeAutospacing="1" w:after="100" w:afterAutospacing="1"/>
+        <w:spacing w:after="100" w:afterAutospacing="1"/>
         <w:rPr>
           <w:rFonts w:ascii="Times New Roman" w:eastAsia="Times New Roman" w:hAnsi="Times New Roman" w:cs="Times New Roman"/>
           <w:sz w:val="24"/>
@@ -776,9 +771,8 @@
           <w:rFonts w:ascii="Times New Roman" w:eastAsia="Times New Roman" w:hAnsi="Times New Roman" w:cs="Times New Roman"/>
           <w:sz w:val="24"/>
           <w:szCs w:val="24"/>
-          <w:lang w:eastAsia="fr-FR"/>
-        </w:rPr>
-        <w:object w:dxaOrig="225" w:dyaOrig="225">
+        </w:rPr>
+        <w:object w:dxaOrig="45" w:dyaOrig="46">
           <v:shapetype id="_x0000_t75" coordsize="21600,21600" o:spt="75" o:preferrelative="t" path="m@4@5l@4@11@9@11@9@5xe" filled="f" stroked="f">
             <v:stroke joinstyle="miter"/>
             <v:formulas>
@@ -798,10 +792,10 @@
             <v:path o:extrusionok="f" gradientshapeok="t" o:connecttype="rect"/>
             <o:lock v:ext="edit" aspectratio="t"/>
           </v:shapetype>
-          <v:shape id="_x0000_i1101" type="#_x0000_t75" style="width:18.2pt;height:15.55pt" o:ole="">
+          <v:shape id="_x0000_i1066" type="#_x0000_t75" style="width:20.5pt;height:18.3pt" o:ole="">
             <v:imagedata r:id="rId5" o:title=""/>
           </v:shape>
-          <w:control r:id="rId6" w:name="DefaultOcxName1" w:shapeid="_x0000_i1101"/>
+          <w:control r:id="rId6" w:name="DefaultOcxName1" w:shapeid="_x0000_i1066"/>
         </w:object>
       </w:r>
       <w:r>
@@ -902,13 +896,12 @@
           <w:rFonts w:ascii="Times New Roman" w:eastAsia="Times New Roman" w:hAnsi="Times New Roman" w:cs="Times New Roman"/>
           <w:sz w:val="24"/>
           <w:szCs w:val="24"/>
-          <w:lang w:eastAsia="fr-FR"/>
-        </w:rPr>
-        <w:object w:dxaOrig="225" w:dyaOrig="225">
-          <v:shape id="_x0000_i1100" type="#_x0000_t75" style="width:18.2pt;height:15.55pt" o:ole="">
+        </w:rPr>
+        <w:object w:dxaOrig="45" w:dyaOrig="46">
+          <v:shape id="_x0000_i1069" type="#_x0000_t75" style="width:20.5pt;height:18.3pt" o:ole="">
             <v:imagedata r:id="rId5" o:title=""/>
           </v:shape>
-          <w:control r:id="rId7" w:name="DefaultOcxName2" w:shapeid="_x0000_i1100"/>
+          <w:control r:id="rId7" w:name="DefaultOcxName2" w:shapeid="_x0000_i1069"/>
         </w:object>
       </w:r>
       <w:r>
@@ -1029,13 +1022,12 @@
           <w:rFonts w:ascii="Times New Roman" w:eastAsia="Times New Roman" w:hAnsi="Times New Roman" w:cs="Times New Roman"/>
           <w:sz w:val="24"/>
           <w:szCs w:val="24"/>
-          <w:lang w:eastAsia="fr-FR"/>
-        </w:rPr>
-        <w:object w:dxaOrig="225" w:dyaOrig="225">
-          <v:shape id="_x0000_i1099" type="#_x0000_t75" style="width:18.2pt;height:15.55pt" o:ole="">
+        </w:rPr>
+        <w:object w:dxaOrig="45" w:dyaOrig="46">
+          <v:shape id="_x0000_i1072" type="#_x0000_t75" style="width:20.5pt;height:18.3pt" o:ole="">
             <v:imagedata r:id="rId5" o:title=""/>
           </v:shape>
-          <w:control r:id="rId8" w:name="DefaultOcxName3" w:shapeid="_x0000_i1099"/>
+          <w:control r:id="rId8" w:name="DefaultOcxName3" w:shapeid="_x0000_i1072"/>
         </w:object>
       </w:r>
       <w:r>
@@ -1136,13 +1128,12 @@
           <w:rFonts w:ascii="Times New Roman" w:eastAsia="Times New Roman" w:hAnsi="Times New Roman" w:cs="Times New Roman"/>
           <w:sz w:val="24"/>
           <w:szCs w:val="24"/>
-          <w:lang w:eastAsia="fr-FR"/>
-        </w:rPr>
-        <w:object w:dxaOrig="225" w:dyaOrig="225">
-          <v:shape id="_x0000_i1098" type="#_x0000_t75" style="width:18.2pt;height:15.55pt" o:ole="">
+        </w:rPr>
+        <w:object w:dxaOrig="45" w:dyaOrig="46">
+          <v:shape id="_x0000_i1075" type="#_x0000_t75" style="width:20.5pt;height:18.3pt" o:ole="">
             <v:imagedata r:id="rId5" o:title=""/>
           </v:shape>
-          <w:control r:id="rId9" w:name="DefaultOcxName4" w:shapeid="_x0000_i1098"/>
+          <w:control r:id="rId9" w:name="DefaultOcxName4" w:shapeid="_x0000_i1075"/>
         </w:object>
       </w:r>
       <w:r>
@@ -1257,15 +1248,15 @@
           <w:rFonts w:ascii="Times New Roman" w:eastAsia="Times New Roman" w:hAnsi="Times New Roman" w:cs="Times New Roman"/>
           <w:sz w:val="24"/>
           <w:szCs w:val="24"/>
-          <w:lang w:eastAsia="fr-FR"/>
-        </w:rPr>
-      </w:pPr>
-      <w:r>
-        <w:rPr>
-          <w:rFonts w:ascii="Times New Roman" w:eastAsia="Times New Roman" w:hAnsi="Times New Roman" w:cs="Times New Roman"/>
-          <w:sz w:val="24"/>
-          <w:szCs w:val="24"/>
-          <w:lang w:eastAsia="fr-FR"/>
+          <w:lang w:val="en-US" w:eastAsia="fr-FR"/>
+        </w:rPr>
+      </w:pPr>
+      <w:r>
+        <w:rPr>
+          <w:rFonts w:ascii="Times New Roman" w:eastAsia="Times New Roman" w:hAnsi="Times New Roman" w:cs="Times New Roman"/>
+          <w:sz w:val="24"/>
+          <w:szCs w:val="24"/>
+          <w:lang w:val="en-US" w:eastAsia="fr-FR"/>
         </w:rPr>
         <w:lastRenderedPageBreak/>
         <w:t>1</w:t>
@@ -1275,7 +1266,7 @@
           <w:rFonts w:ascii="Times New Roman" w:eastAsia="Times New Roman" w:hAnsi="Times New Roman" w:cs="Times New Roman"/>
           <w:sz w:val="24"/>
           <w:szCs w:val="24"/>
-          <w:lang w:eastAsia="fr-FR"/>
+          <w:lang w:val="en-US" w:eastAsia="fr-FR"/>
         </w:rPr>
         <w:t xml:space="preserve"> </w:t>
       </w:r>
@@ -1284,7 +1275,7 @@
           <w:rFonts w:ascii="Times New Roman" w:eastAsia="Times New Roman" w:hAnsi="Times New Roman" w:cs="Times New Roman"/>
           <w:sz w:val="24"/>
           <w:szCs w:val="24"/>
-          <w:lang w:eastAsia="fr-FR"/>
+          <w:lang w:val="en-US" w:eastAsia="fr-FR"/>
         </w:rPr>
         <w:t>point</w:t>
       </w:r>
@@ -1336,21 +1327,20 @@
           <w:rFonts w:ascii="Times New Roman" w:eastAsia="Times New Roman" w:hAnsi="Times New Roman" w:cs="Times New Roman"/>
           <w:sz w:val="24"/>
           <w:szCs w:val="24"/>
-          <w:lang w:eastAsia="fr-FR"/>
-        </w:rPr>
-      </w:pPr>
-      <w:r>
-        <w:rPr>
-          <w:rFonts w:ascii="Times New Roman" w:eastAsia="Times New Roman" w:hAnsi="Times New Roman" w:cs="Times New Roman"/>
-          <w:sz w:val="24"/>
-          <w:szCs w:val="24"/>
-          <w:lang w:eastAsia="fr-FR"/>
-        </w:rPr>
-        <w:object w:dxaOrig="225" w:dyaOrig="225">
-          <v:shape id="_x0000_i1097" type="#_x0000_t75" style="width:18.2pt;height:15.55pt" o:ole="">
+          <w:lang w:val="en-US" w:eastAsia="fr-FR"/>
+        </w:rPr>
+      </w:pPr>
+      <w:r>
+        <w:rPr>
+          <w:rFonts w:ascii="Times New Roman" w:eastAsia="Times New Roman" w:hAnsi="Times New Roman" w:cs="Times New Roman"/>
+          <w:sz w:val="24"/>
+          <w:szCs w:val="24"/>
+        </w:rPr>
+        <w:object w:dxaOrig="45" w:dyaOrig="46">
+          <v:shape id="_x0000_i1078" type="#_x0000_t75" style="width:20.5pt;height:18.3pt" o:ole="">
             <v:imagedata r:id="rId5" o:title=""/>
           </v:shape>
-          <w:control r:id="rId10" w:name="DefaultOcxName5" w:shapeid="_x0000_i1097"/>
+          <w:control r:id="rId10" w:name="DefaultOcxName5" w:shapeid="_x0000_i1078"/>
         </w:object>
       </w:r>
       <w:r>
@@ -1369,21 +1359,20 @@
           <w:rFonts w:ascii="Times New Roman" w:eastAsia="Times New Roman" w:hAnsi="Times New Roman" w:cs="Times New Roman"/>
           <w:sz w:val="24"/>
           <w:szCs w:val="24"/>
-          <w:lang w:eastAsia="fr-FR"/>
-        </w:rPr>
-      </w:pPr>
-      <w:r>
-        <w:rPr>
-          <w:rFonts w:ascii="Times New Roman" w:eastAsia="Times New Roman" w:hAnsi="Times New Roman" w:cs="Times New Roman"/>
-          <w:sz w:val="24"/>
-          <w:szCs w:val="24"/>
-          <w:lang w:eastAsia="fr-FR"/>
-        </w:rPr>
-        <w:object w:dxaOrig="225" w:dyaOrig="225">
-          <v:shape id="_x0000_i1096" type="#_x0000_t75" style="width:18.2pt;height:15.55pt" o:ole="">
+          <w:lang w:val="en-US" w:eastAsia="fr-FR"/>
+        </w:rPr>
+      </w:pPr>
+      <w:r>
+        <w:rPr>
+          <w:rFonts w:ascii="Times New Roman" w:eastAsia="Times New Roman" w:hAnsi="Times New Roman" w:cs="Times New Roman"/>
+          <w:sz w:val="24"/>
+          <w:szCs w:val="24"/>
+        </w:rPr>
+        <w:object w:dxaOrig="45" w:dyaOrig="46">
+          <v:shape id="_x0000_i1081" type="#_x0000_t75" style="width:20.5pt;height:18.3pt" o:ole="">
             <v:imagedata r:id="rId5" o:title=""/>
           </v:shape>
-          <w:control r:id="rId11" w:name="DefaultOcxName6" w:shapeid="_x0000_i1096"/>
+          <w:control r:id="rId11" w:name="DefaultOcxName6" w:shapeid="_x0000_i1081"/>
         </w:object>
       </w:r>
       <w:r>
@@ -1402,21 +1391,20 @@
           <w:rFonts w:ascii="Times New Roman" w:eastAsia="Times New Roman" w:hAnsi="Times New Roman" w:cs="Times New Roman"/>
           <w:sz w:val="24"/>
           <w:szCs w:val="24"/>
-          <w:lang w:eastAsia="fr-FR"/>
-        </w:rPr>
-      </w:pPr>
-      <w:r>
-        <w:rPr>
-          <w:rFonts w:ascii="Times New Roman" w:eastAsia="Times New Roman" w:hAnsi="Times New Roman" w:cs="Times New Roman"/>
-          <w:sz w:val="24"/>
-          <w:szCs w:val="24"/>
-          <w:lang w:eastAsia="fr-FR"/>
-        </w:rPr>
-        <w:object w:dxaOrig="225" w:dyaOrig="225">
-          <v:shape id="_x0000_i1095" type="#_x0000_t75" style="width:18.2pt;height:15.55pt" o:ole="">
+          <w:lang w:val="en-US" w:eastAsia="fr-FR"/>
+        </w:rPr>
+      </w:pPr>
+      <w:r>
+        <w:rPr>
+          <w:rFonts w:ascii="Times New Roman" w:eastAsia="Times New Roman" w:hAnsi="Times New Roman" w:cs="Times New Roman"/>
+          <w:sz w:val="24"/>
+          <w:szCs w:val="24"/>
+        </w:rPr>
+        <w:object w:dxaOrig="45" w:dyaOrig="46">
+          <v:shape id="_x0000_i1084" type="#_x0000_t75" style="width:20.5pt;height:18.3pt" o:ole="">
             <v:imagedata r:id="rId5" o:title=""/>
           </v:shape>
-          <w:control r:id="rId12" w:name="DefaultOcxName7" w:shapeid="_x0000_i1095"/>
+          <w:control r:id="rId12" w:name="DefaultOcxName7" w:shapeid="_x0000_i1084"/>
         </w:object>
       </w:r>
       <w:r>
@@ -1443,13 +1431,12 @@
           <w:rFonts w:ascii="Times New Roman" w:eastAsia="Times New Roman" w:hAnsi="Times New Roman" w:cs="Times New Roman"/>
           <w:sz w:val="24"/>
           <w:szCs w:val="24"/>
-          <w:lang w:eastAsia="fr-FR"/>
-        </w:rPr>
-        <w:object w:dxaOrig="225" w:dyaOrig="225">
-          <v:shape id="_x0000_i1094" type="#_x0000_t75" style="width:18.2pt;height:15.55pt" o:ole="">
+        </w:rPr>
+        <w:object w:dxaOrig="45" w:dyaOrig="46">
+          <v:shape id="_x0000_i1087" type="#_x0000_t75" style="width:20.5pt;height:18.3pt" o:ole="">
             <v:imagedata r:id="rId5" o:title=""/>
           </v:shape>
-          <w:control r:id="rId13" w:name="DefaultOcxName8" w:shapeid="_x0000_i1094"/>
+          <w:control r:id="rId13" w:name="DefaultOcxName8" w:shapeid="_x0000_i1087"/>
         </w:object>
       </w:r>
       <w:r>
@@ -1481,24 +1468,44 @@
           <w:lang w:val="en-US" w:eastAsia="fr-FR"/>
         </w:rPr>
       </w:pPr>
-    </w:p>
-    <w:p>
-      <w:pPr>
-        <w:rPr>
-          <w:rFonts w:ascii="Times New Roman" w:eastAsia="Times New Roman" w:hAnsi="Times New Roman" w:cs="Times New Roman"/>
-          <w:sz w:val="24"/>
-          <w:szCs w:val="24"/>
-          <w:lang w:val="en-US" w:eastAsia="fr-FR"/>
-        </w:rPr>
-      </w:pPr>
-      <w:r>
-        <w:rPr>
-          <w:rFonts w:ascii="Times New Roman" w:eastAsia="Times New Roman" w:hAnsi="Times New Roman" w:cs="Times New Roman"/>
-          <w:sz w:val="24"/>
-          <w:szCs w:val="24"/>
-          <w:lang w:val="en-US" w:eastAsia="fr-FR"/>
-        </w:rPr>
-        <w:t>1point</w:t>
+      <w:bookmarkStart w:id="0" w:name="_GoBack"/>
+      <w:bookmarkEnd w:id="0"/>
+    </w:p>
+    <w:p>
+      <w:pPr>
+        <w:rPr>
+          <w:rFonts w:ascii="Times New Roman" w:eastAsia="Times New Roman" w:hAnsi="Times New Roman" w:cs="Times New Roman"/>
+          <w:sz w:val="24"/>
+          <w:szCs w:val="24"/>
+          <w:lang w:val="en-US" w:eastAsia="fr-FR"/>
+        </w:rPr>
+      </w:pPr>
+      <w:r>
+        <w:rPr>
+          <w:rFonts w:ascii="Times New Roman" w:eastAsia="Times New Roman" w:hAnsi="Times New Roman" w:cs="Times New Roman"/>
+          <w:sz w:val="24"/>
+          <w:szCs w:val="24"/>
+          <w:lang w:val="en-US" w:eastAsia="fr-FR"/>
+        </w:rPr>
+        <w:t>1</w:t>
+      </w:r>
+      <w:r>
+        <w:rPr>
+          <w:rFonts w:ascii="Times New Roman" w:eastAsia="Times New Roman" w:hAnsi="Times New Roman" w:cs="Times New Roman"/>
+          <w:sz w:val="24"/>
+          <w:szCs w:val="24"/>
+          <w:lang w:val="en-US" w:eastAsia="fr-FR"/>
+        </w:rPr>
+        <w:t xml:space="preserve"> </w:t>
+      </w:r>
+      <w:r>
+        <w:rPr>
+          <w:rFonts w:ascii="Times New Roman" w:eastAsia="Times New Roman" w:hAnsi="Times New Roman" w:cs="Times New Roman"/>
+          <w:sz w:val="24"/>
+          <w:szCs w:val="24"/>
+          <w:lang w:val="en-US" w:eastAsia="fr-FR"/>
+        </w:rPr>
+        <w:t>point</w:t>
       </w:r>
     </w:p>
     <w:p>
@@ -1861,9 +1868,331 @@
           <w:rFonts w:ascii="Courier New" w:eastAsia="Times New Roman" w:hAnsi="Courier New" w:cs="Courier New"/>
           <w:sz w:val="20"/>
           <w:szCs w:val="20"/>
-          <w:lang w:eastAsia="fr-FR"/>
-        </w:rPr>
-      </w:pPr>
+          <w:lang w:val="en-US" w:eastAsia="fr-FR"/>
+        </w:rPr>
+      </w:pPr>
+      <w:proofErr w:type="spellStart"/>
+      <w:proofErr w:type="gramStart"/>
+      <w:r>
+        <w:rPr>
+          <w:rFonts w:ascii="Courier New" w:eastAsia="Times New Roman" w:hAnsi="Courier New" w:cs="Courier New"/>
+          <w:sz w:val="20"/>
+          <w:szCs w:val="20"/>
+          <w:lang w:val="en-US" w:eastAsia="fr-FR"/>
+        </w:rPr>
+        <w:t>newdata</w:t>
+      </w:r>
+      <w:proofErr w:type="spellEnd"/>
+      <w:proofErr w:type="gramEnd"/>
+      <w:r>
+        <w:rPr>
+          <w:rFonts w:ascii="Courier New" w:eastAsia="Times New Roman" w:hAnsi="Courier New" w:cs="Courier New"/>
+          <w:sz w:val="20"/>
+          <w:szCs w:val="20"/>
+          <w:lang w:val="en-US" w:eastAsia="fr-FR"/>
+        </w:rPr>
+        <w:t xml:space="preserve"> = </w:t>
+      </w:r>
+      <w:proofErr w:type="spellStart"/>
+      <w:r>
+        <w:rPr>
+          <w:rFonts w:ascii="Courier New" w:eastAsia="Times New Roman" w:hAnsi="Courier New" w:cs="Courier New"/>
+          <w:sz w:val="20"/>
+          <w:szCs w:val="20"/>
+          <w:lang w:val="en-US" w:eastAsia="fr-FR"/>
+        </w:rPr>
+        <w:t>as.data.frame</w:t>
+      </w:r>
+      <w:proofErr w:type="spellEnd"/>
+      <w:r>
+        <w:rPr>
+          <w:rFonts w:ascii="Courier New" w:eastAsia="Times New Roman" w:hAnsi="Courier New" w:cs="Courier New"/>
+          <w:sz w:val="20"/>
+          <w:szCs w:val="20"/>
+          <w:lang w:val="en-US" w:eastAsia="fr-FR"/>
+        </w:rPr>
+        <w:t>(t(</w:t>
+      </w:r>
+      <w:proofErr w:type="spellStart"/>
+      <w:r>
+        <w:rPr>
+          <w:rFonts w:ascii="Courier New" w:eastAsia="Times New Roman" w:hAnsi="Courier New" w:cs="Courier New"/>
+          <w:sz w:val="20"/>
+          <w:szCs w:val="20"/>
+          <w:lang w:val="en-US" w:eastAsia="fr-FR"/>
+        </w:rPr>
+        <w:t>colMeans</w:t>
+      </w:r>
+      <w:proofErr w:type="spellEnd"/>
+      <w:r>
+        <w:rPr>
+          <w:rFonts w:ascii="Courier New" w:eastAsia="Times New Roman" w:hAnsi="Courier New" w:cs="Courier New"/>
+          <w:sz w:val="20"/>
+          <w:szCs w:val="20"/>
+          <w:lang w:val="en-US" w:eastAsia="fr-FR"/>
+        </w:rPr>
+        <w:t>(olive)))</w:t>
+      </w:r>
+    </w:p>
+    <w:p>
+      <w:pPr>
+        <w:spacing w:before="100" w:beforeAutospacing="1" w:after="100" w:afterAutospacing="1"/>
+        <w:rPr>
+          <w:rFonts w:ascii="Times New Roman" w:eastAsia="Times New Roman" w:hAnsi="Times New Roman" w:cs="Times New Roman"/>
+          <w:sz w:val="24"/>
+          <w:szCs w:val="24"/>
+          <w:lang w:val="en-US" w:eastAsia="fr-FR"/>
+        </w:rPr>
+      </w:pPr>
+      <w:r>
+        <w:rPr>
+          <w:rFonts w:ascii="Times New Roman" w:eastAsia="Times New Roman" w:hAnsi="Times New Roman" w:cs="Times New Roman"/>
+          <w:sz w:val="24"/>
+          <w:szCs w:val="24"/>
+          <w:lang w:val="en-US" w:eastAsia="fr-FR"/>
+        </w:rPr>
+        <w:t xml:space="preserve">What is the resulting prediction? Is the resulting prediction strange? </w:t>
+      </w:r>
+      <w:r>
+        <w:rPr>
+          <w:rFonts w:ascii="Times New Roman" w:eastAsia="Times New Roman" w:hAnsi="Times New Roman" w:cs="Times New Roman"/>
+          <w:sz w:val="24"/>
+          <w:szCs w:val="24"/>
+          <w:lang w:val="en-US" w:eastAsia="fr-FR"/>
+        </w:rPr>
+        <w:t>Why or why not?</w:t>
+      </w:r>
+    </w:p>
+    <w:p>
+      <w:pPr>
+        <w:rPr>
+          <w:rFonts w:ascii="Times New Roman" w:eastAsia="Times New Roman" w:hAnsi="Times New Roman" w:cs="Times New Roman"/>
+          <w:sz w:val="24"/>
+          <w:szCs w:val="24"/>
+          <w:lang w:val="en-US" w:eastAsia="fr-FR"/>
+        </w:rPr>
+      </w:pPr>
+      <w:r>
+        <w:rPr>
+          <w:rFonts w:ascii="Times New Roman" w:eastAsia="Times New Roman" w:hAnsi="Times New Roman" w:cs="Times New Roman"/>
+          <w:sz w:val="24"/>
+          <w:szCs w:val="24"/>
+        </w:rPr>
+        <w:object w:dxaOrig="45" w:dyaOrig="46">
+          <v:shape id="_x0000_i1090" type="#_x0000_t75" style="width:20.5pt;height:18.3pt" o:ole="">
+            <v:imagedata r:id="rId5" o:title=""/>
+          </v:shape>
+          <w:control r:id="rId15" w:name="DefaultOcxName11" w:shapeid="_x0000_i1090"/>
+        </w:object>
+      </w:r>
+      <w:r>
+        <w:rPr>
+          <w:rFonts w:ascii="Times New Roman" w:eastAsia="Times New Roman" w:hAnsi="Times New Roman" w:cs="Times New Roman"/>
+          <w:sz w:val="24"/>
+          <w:szCs w:val="24"/>
+          <w:lang w:val="en-US" w:eastAsia="fr-FR"/>
+        </w:rPr>
+        <w:t xml:space="preserve">2.783. It is strange because Area should be a qualitative variable - but tree is reporting the average value of Area as a numeric variable in the leaf predicted for </w:t>
+      </w:r>
+      <w:proofErr w:type="spellStart"/>
+      <w:r>
+        <w:rPr>
+          <w:rFonts w:ascii="Times New Roman" w:eastAsia="Times New Roman" w:hAnsi="Times New Roman" w:cs="Times New Roman"/>
+          <w:sz w:val="24"/>
+          <w:szCs w:val="24"/>
+          <w:lang w:val="en-US" w:eastAsia="fr-FR"/>
+        </w:rPr>
+        <w:t>newdata</w:t>
+      </w:r>
+      <w:proofErr w:type="spellEnd"/>
+    </w:p>
+    <w:p>
+      <w:pPr>
+        <w:rPr>
+          <w:rFonts w:ascii="Times New Roman" w:eastAsia="Times New Roman" w:hAnsi="Times New Roman" w:cs="Times New Roman"/>
+          <w:sz w:val="24"/>
+          <w:szCs w:val="24"/>
+          <w:lang w:val="en-US" w:eastAsia="fr-FR"/>
+        </w:rPr>
+      </w:pPr>
+      <w:r>
+        <w:rPr>
+          <w:rFonts w:ascii="Times New Roman" w:eastAsia="Times New Roman" w:hAnsi="Times New Roman" w:cs="Times New Roman"/>
+          <w:sz w:val="24"/>
+          <w:szCs w:val="24"/>
+        </w:rPr>
+        <w:object w:dxaOrig="45" w:dyaOrig="46">
+          <v:shape id="_x0000_i1093" type="#_x0000_t75" style="width:20.5pt;height:18.3pt" o:ole="">
+            <v:imagedata r:id="rId5" o:title=""/>
+          </v:shape>
+          <w:control r:id="rId16" w:name="DefaultOcxName12" w:shapeid="_x0000_i1093"/>
+        </w:object>
+      </w:r>
+      <w:proofErr w:type="gramStart"/>
+      <w:r>
+        <w:rPr>
+          <w:rFonts w:ascii="Times New Roman" w:eastAsia="Times New Roman" w:hAnsi="Times New Roman" w:cs="Times New Roman"/>
+          <w:sz w:val="24"/>
+          <w:szCs w:val="24"/>
+          <w:lang w:val="en-US" w:eastAsia="fr-FR"/>
+        </w:rPr>
+        <w:t>0.005291005 0 0.994709 0 0 0 0 0 0.</w:t>
+      </w:r>
+      <w:proofErr w:type="gramEnd"/>
+      <w:r>
+        <w:rPr>
+          <w:rFonts w:ascii="Times New Roman" w:eastAsia="Times New Roman" w:hAnsi="Times New Roman" w:cs="Times New Roman"/>
+          <w:sz w:val="24"/>
+          <w:szCs w:val="24"/>
+          <w:lang w:val="en-US" w:eastAsia="fr-FR"/>
+        </w:rPr>
+        <w:t xml:space="preserve"> The result is strange because Area is a numeric variable and we should get the average within each leaf. </w:t>
+      </w:r>
+    </w:p>
+    <w:p>
+      <w:pPr>
+        <w:rPr>
+          <w:rFonts w:ascii="Times New Roman" w:eastAsia="Times New Roman" w:hAnsi="Times New Roman" w:cs="Times New Roman"/>
+          <w:sz w:val="24"/>
+          <w:szCs w:val="24"/>
+          <w:lang w:val="en-US" w:eastAsia="fr-FR"/>
+        </w:rPr>
+      </w:pPr>
+      <w:r>
+        <w:rPr>
+          <w:rFonts w:ascii="Times New Roman" w:eastAsia="Times New Roman" w:hAnsi="Times New Roman" w:cs="Times New Roman"/>
+          <w:sz w:val="24"/>
+          <w:szCs w:val="24"/>
+        </w:rPr>
+        <w:object w:dxaOrig="45" w:dyaOrig="46">
+          <v:shape id="_x0000_i1096" type="#_x0000_t75" style="width:20.5pt;height:18.3pt" o:ole="">
+            <v:imagedata r:id="rId5" o:title=""/>
+          </v:shape>
+          <w:control r:id="rId17" w:name="DefaultOcxName13" w:shapeid="_x0000_i1096"/>
+        </w:object>
+      </w:r>
+      <w:r>
+        <w:rPr>
+          <w:rFonts w:ascii="Times New Roman" w:eastAsia="Times New Roman" w:hAnsi="Times New Roman" w:cs="Times New Roman"/>
+          <w:sz w:val="24"/>
+          <w:szCs w:val="24"/>
+          <w:lang w:val="en-US" w:eastAsia="fr-FR"/>
+        </w:rPr>
+        <w:t>4.59965. There is no reason why the result is strange.</w:t>
+      </w:r>
+    </w:p>
+    <w:p>
+      <w:pPr>
+        <w:rPr>
+          <w:rFonts w:ascii="Times New Roman" w:eastAsia="Times New Roman" w:hAnsi="Times New Roman" w:cs="Times New Roman"/>
+          <w:sz w:val="24"/>
+          <w:szCs w:val="24"/>
+          <w:lang w:val="en-US" w:eastAsia="fr-FR"/>
+        </w:rPr>
+      </w:pPr>
+      <w:r>
+        <w:rPr>
+          <w:rFonts w:ascii="Times New Roman" w:eastAsia="Times New Roman" w:hAnsi="Times New Roman" w:cs="Times New Roman"/>
+          <w:sz w:val="24"/>
+          <w:szCs w:val="24"/>
+        </w:rPr>
+        <w:object w:dxaOrig="45" w:dyaOrig="46">
+          <v:shape id="_x0000_i1099" type="#_x0000_t75" style="width:20.5pt;height:18.3pt" o:ole="">
+            <v:imagedata r:id="rId5" o:title=""/>
+          </v:shape>
+          <w:control r:id="rId18" w:name="DefaultOcxName14" w:shapeid="_x0000_i1099"/>
+        </w:object>
+      </w:r>
+      <w:proofErr w:type="gramStart"/>
+      <w:r>
+        <w:rPr>
+          <w:rFonts w:ascii="Times New Roman" w:eastAsia="Times New Roman" w:hAnsi="Times New Roman" w:cs="Times New Roman"/>
+          <w:sz w:val="24"/>
+          <w:szCs w:val="24"/>
+          <w:lang w:val="en-US" w:eastAsia="fr-FR"/>
+        </w:rPr>
+        <w:t>0.005291005 0 0.994709 0 0 0 0 0 0.</w:t>
+      </w:r>
+      <w:proofErr w:type="gramEnd"/>
+      <w:r>
+        <w:rPr>
+          <w:rFonts w:ascii="Times New Roman" w:eastAsia="Times New Roman" w:hAnsi="Times New Roman" w:cs="Times New Roman"/>
+          <w:sz w:val="24"/>
+          <w:szCs w:val="24"/>
+          <w:lang w:val="en-US" w:eastAsia="fr-FR"/>
+        </w:rPr>
+        <w:t xml:space="preserve"> There is no reason why the result is strange. </w:t>
+      </w:r>
+    </w:p>
+    <w:p>
+      <w:pPr>
+        <w:rPr>
+          <w:rFonts w:ascii="Times New Roman" w:eastAsia="Times New Roman" w:hAnsi="Times New Roman" w:cs="Times New Roman"/>
+          <w:sz w:val="24"/>
+          <w:szCs w:val="24"/>
+          <w:lang w:val="en-US" w:eastAsia="fr-FR"/>
+        </w:rPr>
+      </w:pPr>
+    </w:p>
+    <w:p>
+      <w:pPr>
+        <w:keepNext/>
+        <w:keepLines/>
+        <w:rPr>
+          <w:rFonts w:ascii="Times New Roman" w:eastAsia="Times New Roman" w:hAnsi="Times New Roman" w:cs="Times New Roman"/>
+          <w:sz w:val="24"/>
+          <w:szCs w:val="24"/>
+          <w:lang w:val="en-US" w:eastAsia="fr-FR"/>
+        </w:rPr>
+      </w:pPr>
+      <w:r>
+        <w:rPr>
+          <w:rFonts w:ascii="Times New Roman" w:eastAsia="Times New Roman" w:hAnsi="Times New Roman" w:cs="Times New Roman"/>
+          <w:sz w:val="24"/>
+          <w:szCs w:val="24"/>
+          <w:lang w:val="en-US" w:eastAsia="fr-FR"/>
+        </w:rPr>
+        <w:t>1</w:t>
+      </w:r>
+      <w:r>
+        <w:rPr>
+          <w:rFonts w:ascii="Times New Roman" w:eastAsia="Times New Roman" w:hAnsi="Times New Roman" w:cs="Times New Roman"/>
+          <w:sz w:val="24"/>
+          <w:szCs w:val="24"/>
+          <w:lang w:val="en-US" w:eastAsia="fr-FR"/>
+        </w:rPr>
+        <w:t xml:space="preserve"> </w:t>
+      </w:r>
+      <w:r>
+        <w:rPr>
+          <w:rFonts w:ascii="Times New Roman" w:eastAsia="Times New Roman" w:hAnsi="Times New Roman" w:cs="Times New Roman"/>
+          <w:sz w:val="24"/>
+          <w:szCs w:val="24"/>
+          <w:lang w:val="en-US" w:eastAsia="fr-FR"/>
+        </w:rPr>
+        <w:t>point</w:t>
+      </w:r>
+    </w:p>
+    <w:p>
+      <w:pPr>
+        <w:rPr>
+          <w:rFonts w:ascii="Times New Roman" w:eastAsia="Times New Roman" w:hAnsi="Times New Roman" w:cs="Times New Roman"/>
+          <w:b/>
+          <w:sz w:val="24"/>
+          <w:szCs w:val="24"/>
+          <w:lang w:val="en-US" w:eastAsia="fr-FR"/>
+        </w:rPr>
+      </w:pPr>
+      <w:r>
+        <w:rPr>
+          <w:rFonts w:ascii="Times New Roman" w:eastAsia="Times New Roman" w:hAnsi="Times New Roman" w:cs="Times New Roman"/>
+          <w:b/>
+          <w:sz w:val="24"/>
+          <w:szCs w:val="24"/>
+          <w:lang w:val="en-US" w:eastAsia="fr-FR"/>
+        </w:rPr>
+        <w:t>4. Load the South Africa Heart Disease Data and create training and test sets with the following code:</w:t>
+      </w:r>
     </w:p>
     <w:p>
       <w:pPr>
@@ -1892,68 +2221,6 @@
           <w:lang w:val="en-US" w:eastAsia="fr-FR"/>
         </w:rPr>
       </w:pPr>
-      <w:proofErr w:type="spellStart"/>
-      <w:proofErr w:type="gramStart"/>
-      <w:r>
-        <w:rPr>
-          <w:rFonts w:ascii="Courier New" w:eastAsia="Times New Roman" w:hAnsi="Courier New" w:cs="Courier New"/>
-          <w:sz w:val="20"/>
-          <w:szCs w:val="20"/>
-          <w:lang w:val="en-US" w:eastAsia="fr-FR"/>
-        </w:rPr>
-        <w:t>newdata</w:t>
-      </w:r>
-      <w:proofErr w:type="spellEnd"/>
-      <w:proofErr w:type="gramEnd"/>
-      <w:r>
-        <w:rPr>
-          <w:rFonts w:ascii="Courier New" w:eastAsia="Times New Roman" w:hAnsi="Courier New" w:cs="Courier New"/>
-          <w:sz w:val="20"/>
-          <w:szCs w:val="20"/>
-          <w:lang w:val="en-US" w:eastAsia="fr-FR"/>
-        </w:rPr>
-        <w:t xml:space="preserve"> = </w:t>
-      </w:r>
-      <w:proofErr w:type="spellStart"/>
-      <w:r>
-        <w:rPr>
-          <w:rFonts w:ascii="Courier New" w:eastAsia="Times New Roman" w:hAnsi="Courier New" w:cs="Courier New"/>
-          <w:sz w:val="20"/>
-          <w:szCs w:val="20"/>
-          <w:lang w:val="en-US" w:eastAsia="fr-FR"/>
-        </w:rPr>
-        <w:t>as.data.frame</w:t>
-      </w:r>
-      <w:proofErr w:type="spellEnd"/>
-      <w:r>
-        <w:rPr>
-          <w:rFonts w:ascii="Courier New" w:eastAsia="Times New Roman" w:hAnsi="Courier New" w:cs="Courier New"/>
-          <w:sz w:val="20"/>
-          <w:szCs w:val="20"/>
-          <w:lang w:val="en-US" w:eastAsia="fr-FR"/>
-        </w:rPr>
-        <w:t>(t(</w:t>
-      </w:r>
-      <w:proofErr w:type="spellStart"/>
-      <w:r>
-        <w:rPr>
-          <w:rFonts w:ascii="Courier New" w:eastAsia="Times New Roman" w:hAnsi="Courier New" w:cs="Courier New"/>
-          <w:sz w:val="20"/>
-          <w:szCs w:val="20"/>
-          <w:lang w:val="en-US" w:eastAsia="fr-FR"/>
-        </w:rPr>
-        <w:t>colMeans</w:t>
-      </w:r>
-      <w:proofErr w:type="spellEnd"/>
-      <w:r>
-        <w:rPr>
-          <w:rFonts w:ascii="Courier New" w:eastAsia="Times New Roman" w:hAnsi="Courier New" w:cs="Courier New"/>
-          <w:sz w:val="20"/>
-          <w:szCs w:val="20"/>
-          <w:lang w:val="en-US" w:eastAsia="fr-FR"/>
-        </w:rPr>
-        <w:t>(olive)))</w:t>
-      </w:r>
     </w:p>
     <w:p>
       <w:pPr>
@@ -1982,300 +2249,37 @@
           <w:lang w:val="en-US" w:eastAsia="fr-FR"/>
         </w:rPr>
       </w:pPr>
-    </w:p>
-    <w:p>
-      <w:pPr>
-        <w:spacing w:before="100" w:beforeAutospacing="1" w:after="100" w:afterAutospacing="1"/>
-        <w:rPr>
-          <w:rFonts w:ascii="Times New Roman" w:eastAsia="Times New Roman" w:hAnsi="Times New Roman" w:cs="Times New Roman"/>
-          <w:sz w:val="24"/>
-          <w:szCs w:val="24"/>
-          <w:lang w:eastAsia="fr-FR"/>
-        </w:rPr>
-      </w:pPr>
-      <w:r>
-        <w:rPr>
-          <w:rFonts w:ascii="Times New Roman" w:eastAsia="Times New Roman" w:hAnsi="Times New Roman" w:cs="Times New Roman"/>
-          <w:sz w:val="24"/>
-          <w:szCs w:val="24"/>
-          <w:lang w:val="en-US" w:eastAsia="fr-FR"/>
-        </w:rPr>
-        <w:t xml:space="preserve">What is the resulting prediction? Is the resulting prediction strange? </w:t>
+      <w:proofErr w:type="gramStart"/>
+      <w:r>
+        <w:rPr>
+          <w:rFonts w:ascii="Courier New" w:eastAsia="Times New Roman" w:hAnsi="Courier New" w:cs="Courier New"/>
+          <w:sz w:val="20"/>
+          <w:szCs w:val="20"/>
+          <w:lang w:val="en-US" w:eastAsia="fr-FR"/>
+        </w:rPr>
+        <w:lastRenderedPageBreak/>
+        <w:t>library(</w:t>
       </w:r>
       <w:proofErr w:type="spellStart"/>
-      <w:r>
-        <w:rPr>
-          <w:rFonts w:ascii="Times New Roman" w:eastAsia="Times New Roman" w:hAnsi="Times New Roman" w:cs="Times New Roman"/>
-          <w:sz w:val="24"/>
-          <w:szCs w:val="24"/>
-          <w:lang w:eastAsia="fr-FR"/>
-        </w:rPr>
-        <w:t>Why</w:t>
+      <w:proofErr w:type="gramEnd"/>
+      <w:r>
+        <w:rPr>
+          <w:rFonts w:ascii="Courier New" w:eastAsia="Times New Roman" w:hAnsi="Courier New" w:cs="Courier New"/>
+          <w:sz w:val="20"/>
+          <w:szCs w:val="20"/>
+          <w:lang w:val="en-US" w:eastAsia="fr-FR"/>
+        </w:rPr>
+        <w:t>ElemStatLearn</w:t>
       </w:r>
       <w:proofErr w:type="spellEnd"/>
       <w:r>
         <w:rPr>
-          <w:rFonts w:ascii="Times New Roman" w:eastAsia="Times New Roman" w:hAnsi="Times New Roman" w:cs="Times New Roman"/>
-          <w:sz w:val="24"/>
-          <w:szCs w:val="24"/>
-          <w:lang w:eastAsia="fr-FR"/>
-        </w:rPr>
-        <w:t xml:space="preserve"> or </w:t>
-      </w:r>
-      <w:proofErr w:type="spellStart"/>
-      <w:r>
-        <w:rPr>
-          <w:rFonts w:ascii="Times New Roman" w:eastAsia="Times New Roman" w:hAnsi="Times New Roman" w:cs="Times New Roman"/>
-          <w:sz w:val="24"/>
-          <w:szCs w:val="24"/>
-          <w:lang w:eastAsia="fr-FR"/>
-        </w:rPr>
-        <w:t>why</w:t>
-      </w:r>
-      <w:proofErr w:type="spellEnd"/>
-      <w:r>
-        <w:rPr>
-          <w:rFonts w:ascii="Times New Roman" w:eastAsia="Times New Roman" w:hAnsi="Times New Roman" w:cs="Times New Roman"/>
-          <w:sz w:val="24"/>
-          <w:szCs w:val="24"/>
-          <w:lang w:eastAsia="fr-FR"/>
-        </w:rPr>
-        <w:t xml:space="preserve"> not?</w:t>
-      </w:r>
-    </w:p>
-    <w:p>
-      <w:pPr>
-        <w:rPr>
-          <w:rFonts w:ascii="Times New Roman" w:eastAsia="Times New Roman" w:hAnsi="Times New Roman" w:cs="Times New Roman"/>
-          <w:sz w:val="24"/>
-          <w:szCs w:val="24"/>
-          <w:lang w:val="en-US" w:eastAsia="fr-FR"/>
-        </w:rPr>
-      </w:pPr>
-      <w:r>
-        <w:rPr>
-          <w:rFonts w:ascii="Times New Roman" w:eastAsia="Times New Roman" w:hAnsi="Times New Roman" w:cs="Times New Roman"/>
-          <w:sz w:val="24"/>
-          <w:szCs w:val="24"/>
-          <w:lang w:eastAsia="fr-FR"/>
-        </w:rPr>
-        <w:object w:dxaOrig="225" w:dyaOrig="225">
-          <v:shape id="_x0000_i1091" type="#_x0000_t75" style="width:18.2pt;height:15.55pt" o:ole="">
-            <v:imagedata r:id="rId5" o:title=""/>
-          </v:shape>
-          <w:control r:id="rId15" w:name="DefaultOcxName11" w:shapeid="_x0000_i1091"/>
-        </w:object>
-      </w:r>
-      <w:r>
-        <w:rPr>
-          <w:rFonts w:ascii="Times New Roman" w:eastAsia="Times New Roman" w:hAnsi="Times New Roman" w:cs="Times New Roman"/>
-          <w:sz w:val="24"/>
-          <w:szCs w:val="24"/>
-          <w:lang w:val="en-US" w:eastAsia="fr-FR"/>
-        </w:rPr>
-        <w:t xml:space="preserve">2.783. It is strange because Area should be a qualitative variable - but tree is reporting the average value of Area as a numeric variable in the leaf predicted for </w:t>
-      </w:r>
-      <w:proofErr w:type="spellStart"/>
-      <w:r>
-        <w:rPr>
-          <w:rFonts w:ascii="Times New Roman" w:eastAsia="Times New Roman" w:hAnsi="Times New Roman" w:cs="Times New Roman"/>
-          <w:sz w:val="24"/>
-          <w:szCs w:val="24"/>
-          <w:lang w:val="en-US" w:eastAsia="fr-FR"/>
-        </w:rPr>
-        <w:t>newdata</w:t>
-      </w:r>
-      <w:proofErr w:type="spellEnd"/>
-    </w:p>
-    <w:p>
-      <w:pPr>
-        <w:rPr>
-          <w:rFonts w:ascii="Times New Roman" w:eastAsia="Times New Roman" w:hAnsi="Times New Roman" w:cs="Times New Roman"/>
-          <w:sz w:val="24"/>
-          <w:szCs w:val="24"/>
-          <w:lang w:val="en-US" w:eastAsia="fr-FR"/>
-        </w:rPr>
-      </w:pPr>
-      <w:r>
-        <w:rPr>
-          <w:rFonts w:ascii="Times New Roman" w:eastAsia="Times New Roman" w:hAnsi="Times New Roman" w:cs="Times New Roman"/>
-          <w:sz w:val="24"/>
-          <w:szCs w:val="24"/>
-          <w:lang w:eastAsia="fr-FR"/>
-        </w:rPr>
-        <w:object w:dxaOrig="225" w:dyaOrig="225">
-          <v:shape id="_x0000_i1090" type="#_x0000_t75" style="width:18.2pt;height:15.55pt" o:ole="">
-            <v:imagedata r:id="rId5" o:title=""/>
-          </v:shape>
-          <w:control r:id="rId16" w:name="DefaultOcxName12" w:shapeid="_x0000_i1090"/>
-        </w:object>
-      </w:r>
-      <w:proofErr w:type="gramStart"/>
-      <w:r>
-        <w:rPr>
-          <w:rFonts w:ascii="Times New Roman" w:eastAsia="Times New Roman" w:hAnsi="Times New Roman" w:cs="Times New Roman"/>
-          <w:sz w:val="24"/>
-          <w:szCs w:val="24"/>
-          <w:lang w:val="en-US" w:eastAsia="fr-FR"/>
-        </w:rPr>
-        <w:t>0.005291005 0 0.994709 0 0 0 0 0 0.</w:t>
-      </w:r>
-      <w:proofErr w:type="gramEnd"/>
-      <w:r>
-        <w:rPr>
-          <w:rFonts w:ascii="Times New Roman" w:eastAsia="Times New Roman" w:hAnsi="Times New Roman" w:cs="Times New Roman"/>
-          <w:sz w:val="24"/>
-          <w:szCs w:val="24"/>
-          <w:lang w:val="en-US" w:eastAsia="fr-FR"/>
-        </w:rPr>
-        <w:t xml:space="preserve"> The result is strange because Area is a numeric variable and we should get the average within each leaf. </w:t>
-      </w:r>
-    </w:p>
-    <w:p>
-      <w:pPr>
-        <w:rPr>
-          <w:rFonts w:ascii="Times New Roman" w:eastAsia="Times New Roman" w:hAnsi="Times New Roman" w:cs="Times New Roman"/>
-          <w:sz w:val="24"/>
-          <w:szCs w:val="24"/>
-          <w:lang w:val="en-US" w:eastAsia="fr-FR"/>
-        </w:rPr>
-      </w:pPr>
-      <w:r>
-        <w:rPr>
-          <w:rFonts w:ascii="Times New Roman" w:eastAsia="Times New Roman" w:hAnsi="Times New Roman" w:cs="Times New Roman"/>
-          <w:sz w:val="24"/>
-          <w:szCs w:val="24"/>
-          <w:lang w:eastAsia="fr-FR"/>
-        </w:rPr>
-        <w:object w:dxaOrig="225" w:dyaOrig="225">
-          <v:shape id="_x0000_i1089" type="#_x0000_t75" style="width:18.2pt;height:15.55pt" o:ole="">
-            <v:imagedata r:id="rId5" o:title=""/>
-          </v:shape>
-          <w:control r:id="rId17" w:name="DefaultOcxName13" w:shapeid="_x0000_i1089"/>
-        </w:object>
-      </w:r>
-      <w:r>
-        <w:rPr>
-          <w:rFonts w:ascii="Times New Roman" w:eastAsia="Times New Roman" w:hAnsi="Times New Roman" w:cs="Times New Roman"/>
-          <w:sz w:val="24"/>
-          <w:szCs w:val="24"/>
-          <w:lang w:val="en-US" w:eastAsia="fr-FR"/>
-        </w:rPr>
-        <w:t>4.59965. There is no reason why the result is strange.</w:t>
-      </w:r>
-    </w:p>
-    <w:p>
-      <w:pPr>
-        <w:rPr>
-          <w:rFonts w:ascii="Times New Roman" w:eastAsia="Times New Roman" w:hAnsi="Times New Roman" w:cs="Times New Roman"/>
-          <w:sz w:val="24"/>
-          <w:szCs w:val="24"/>
-          <w:lang w:val="en-US" w:eastAsia="fr-FR"/>
-        </w:rPr>
-      </w:pPr>
-      <w:r>
-        <w:rPr>
-          <w:rFonts w:ascii="Times New Roman" w:eastAsia="Times New Roman" w:hAnsi="Times New Roman" w:cs="Times New Roman"/>
-          <w:sz w:val="24"/>
-          <w:szCs w:val="24"/>
-          <w:lang w:eastAsia="fr-FR"/>
-        </w:rPr>
-        <w:object w:dxaOrig="225" w:dyaOrig="225">
-          <v:shape id="_x0000_i1088" type="#_x0000_t75" style="width:18.2pt;height:15.55pt" o:ole="">
-            <v:imagedata r:id="rId5" o:title=""/>
-          </v:shape>
-          <w:control r:id="rId18" w:name="DefaultOcxName14" w:shapeid="_x0000_i1088"/>
-        </w:object>
-      </w:r>
-      <w:proofErr w:type="gramStart"/>
-      <w:r>
-        <w:rPr>
-          <w:rFonts w:ascii="Times New Roman" w:eastAsia="Times New Roman" w:hAnsi="Times New Roman" w:cs="Times New Roman"/>
-          <w:sz w:val="24"/>
-          <w:szCs w:val="24"/>
-          <w:lang w:val="en-US" w:eastAsia="fr-FR"/>
-        </w:rPr>
-        <w:t>0.005291005 0 0.994709 0 0 0 0 0 0.</w:t>
-      </w:r>
-      <w:proofErr w:type="gramEnd"/>
-      <w:r>
-        <w:rPr>
-          <w:rFonts w:ascii="Times New Roman" w:eastAsia="Times New Roman" w:hAnsi="Times New Roman" w:cs="Times New Roman"/>
-          <w:sz w:val="24"/>
-          <w:szCs w:val="24"/>
-          <w:lang w:val="en-US" w:eastAsia="fr-FR"/>
-        </w:rPr>
-        <w:t xml:space="preserve"> There is no reason why the result is strange. </w:t>
-      </w:r>
-    </w:p>
-    <w:p>
-      <w:pPr>
-        <w:rPr>
-          <w:rFonts w:ascii="Times New Roman" w:eastAsia="Times New Roman" w:hAnsi="Times New Roman" w:cs="Times New Roman"/>
-          <w:sz w:val="24"/>
-          <w:szCs w:val="24"/>
-          <w:lang w:val="en-US" w:eastAsia="fr-FR"/>
-        </w:rPr>
-      </w:pPr>
-    </w:p>
-    <w:p>
-      <w:pPr>
-        <w:keepNext/>
-        <w:keepLines/>
-        <w:rPr>
-          <w:rFonts w:ascii="Times New Roman" w:eastAsia="Times New Roman" w:hAnsi="Times New Roman" w:cs="Times New Roman"/>
-          <w:sz w:val="24"/>
-          <w:szCs w:val="24"/>
-          <w:lang w:val="en-US" w:eastAsia="fr-FR"/>
-        </w:rPr>
-      </w:pPr>
-      <w:r>
-        <w:rPr>
-          <w:rFonts w:ascii="Times New Roman" w:eastAsia="Times New Roman" w:hAnsi="Times New Roman" w:cs="Times New Roman"/>
-          <w:sz w:val="24"/>
-          <w:szCs w:val="24"/>
-          <w:lang w:val="en-US" w:eastAsia="fr-FR"/>
-        </w:rPr>
-        <w:t>1</w:t>
-      </w:r>
-      <w:r>
-        <w:rPr>
-          <w:rFonts w:ascii="Times New Roman" w:eastAsia="Times New Roman" w:hAnsi="Times New Roman" w:cs="Times New Roman"/>
-          <w:sz w:val="24"/>
-          <w:szCs w:val="24"/>
-          <w:lang w:val="en-US" w:eastAsia="fr-FR"/>
-        </w:rPr>
-        <w:t xml:space="preserve"> </w:t>
-      </w:r>
-      <w:r>
-        <w:rPr>
-          <w:rFonts w:ascii="Times New Roman" w:eastAsia="Times New Roman" w:hAnsi="Times New Roman" w:cs="Times New Roman"/>
-          <w:sz w:val="24"/>
-          <w:szCs w:val="24"/>
-          <w:lang w:val="en-US" w:eastAsia="fr-FR"/>
-        </w:rPr>
-        <w:t>point</w:t>
-      </w:r>
-    </w:p>
-    <w:p>
-      <w:pPr>
-        <w:rPr>
-          <w:rFonts w:ascii="Times New Roman" w:eastAsia="Times New Roman" w:hAnsi="Times New Roman" w:cs="Times New Roman"/>
-          <w:b/>
-          <w:sz w:val="24"/>
-          <w:szCs w:val="24"/>
-          <w:lang w:val="en-US" w:eastAsia="fr-FR"/>
-        </w:rPr>
-      </w:pPr>
-      <w:r>
-        <w:rPr>
-          <w:rFonts w:ascii="Times New Roman" w:eastAsia="Times New Roman" w:hAnsi="Times New Roman" w:cs="Times New Roman"/>
-          <w:b/>
-          <w:sz w:val="24"/>
-          <w:szCs w:val="24"/>
-          <w:lang w:val="en-US" w:eastAsia="fr-FR"/>
-        </w:rPr>
-        <w:t>4. Load the South Africa Heart Disease Data and create training and test sets with the following code:</w:t>
+          <w:rFonts w:ascii="Courier New" w:eastAsia="Times New Roman" w:hAnsi="Courier New" w:cs="Courier New"/>
+          <w:sz w:val="20"/>
+          <w:szCs w:val="20"/>
+          <w:lang w:val="en-US" w:eastAsia="fr-FR"/>
+        </w:rPr>
+        <w:t>)</w:t>
       </w:r>
     </w:p>
     <w:p>
@@ -2302,9 +2306,40 @@
           <w:rFonts w:ascii="Courier New" w:eastAsia="Times New Roman" w:hAnsi="Courier New" w:cs="Courier New"/>
           <w:sz w:val="20"/>
           <w:szCs w:val="20"/>
-          <w:lang w:eastAsia="fr-FR"/>
-        </w:rPr>
-      </w:pPr>
+          <w:lang w:val="en-US" w:eastAsia="fr-FR"/>
+        </w:rPr>
+      </w:pPr>
+      <w:proofErr w:type="gramStart"/>
+      <w:r>
+        <w:rPr>
+          <w:rFonts w:ascii="Courier New" w:eastAsia="Times New Roman" w:hAnsi="Courier New" w:cs="Courier New"/>
+          <w:sz w:val="20"/>
+          <w:szCs w:val="20"/>
+          <w:lang w:val="en-US" w:eastAsia="fr-FR"/>
+        </w:rPr>
+        <w:t>data(</w:t>
+      </w:r>
+      <w:proofErr w:type="spellStart"/>
+      <w:proofErr w:type="gramEnd"/>
+      <w:r>
+        <w:rPr>
+          <w:rFonts w:ascii="Courier New" w:eastAsia="Times New Roman" w:hAnsi="Courier New" w:cs="Courier New"/>
+          <w:sz w:val="20"/>
+          <w:szCs w:val="20"/>
+          <w:lang w:val="en-US" w:eastAsia="fr-FR"/>
+        </w:rPr>
+        <w:t>SAheart</w:t>
+      </w:r>
+      <w:proofErr w:type="spellEnd"/>
+      <w:r>
+        <w:rPr>
+          <w:rFonts w:ascii="Courier New" w:eastAsia="Times New Roman" w:hAnsi="Courier New" w:cs="Courier New"/>
+          <w:sz w:val="20"/>
+          <w:szCs w:val="20"/>
+          <w:lang w:val="en-US" w:eastAsia="fr-FR"/>
+        </w:rPr>
+        <w:t>)</w:t>
+      </w:r>
     </w:p>
     <w:p>
       <w:pPr>
@@ -2333,6 +2368,7 @@
           <w:lang w:val="en-US" w:eastAsia="fr-FR"/>
         </w:rPr>
       </w:pPr>
+      <w:proofErr w:type="spellStart"/>
       <w:proofErr w:type="gramStart"/>
       <w:r>
         <w:rPr>
@@ -2341,9 +2377,18 @@
           <w:szCs w:val="20"/>
           <w:lang w:val="en-US" w:eastAsia="fr-FR"/>
         </w:rPr>
-        <w:t>library(</w:t>
-      </w:r>
-      <w:proofErr w:type="spellStart"/>
+        <w:t>set.seed</w:t>
+      </w:r>
+      <w:proofErr w:type="spellEnd"/>
+      <w:r>
+        <w:rPr>
+          <w:rFonts w:ascii="Courier New" w:eastAsia="Times New Roman" w:hAnsi="Courier New" w:cs="Courier New"/>
+          <w:sz w:val="20"/>
+          <w:szCs w:val="20"/>
+          <w:lang w:val="en-US" w:eastAsia="fr-FR"/>
+        </w:rPr>
+        <w:t>(</w:t>
+      </w:r>
       <w:proofErr w:type="gramEnd"/>
       <w:r>
         <w:rPr>
@@ -2352,17 +2397,7 @@
           <w:szCs w:val="20"/>
           <w:lang w:val="en-US" w:eastAsia="fr-FR"/>
         </w:rPr>
-        <w:t>ElemStatLearn</w:t>
-      </w:r>
-      <w:proofErr w:type="spellEnd"/>
-      <w:r>
-        <w:rPr>
-          <w:rFonts w:ascii="Courier New" w:eastAsia="Times New Roman" w:hAnsi="Courier New" w:cs="Courier New"/>
-          <w:sz w:val="20"/>
-          <w:szCs w:val="20"/>
-          <w:lang w:val="en-US" w:eastAsia="fr-FR"/>
-        </w:rPr>
-        <w:t>)</w:t>
+        <w:t>8484)</w:t>
       </w:r>
     </w:p>
     <w:p>
@@ -2400,10 +2435,19 @@
           <w:szCs w:val="20"/>
           <w:lang w:val="en-US" w:eastAsia="fr-FR"/>
         </w:rPr>
-        <w:t>data(</w:t>
+        <w:t>train</w:t>
+      </w:r>
+      <w:proofErr w:type="gramEnd"/>
+      <w:r>
+        <w:rPr>
+          <w:rFonts w:ascii="Courier New" w:eastAsia="Times New Roman" w:hAnsi="Courier New" w:cs="Courier New"/>
+          <w:sz w:val="20"/>
+          <w:szCs w:val="20"/>
+          <w:lang w:val="en-US" w:eastAsia="fr-FR"/>
+        </w:rPr>
+        <w:t xml:space="preserve"> = sample(1:dim(</w:t>
       </w:r>
       <w:proofErr w:type="spellStart"/>
-      <w:proofErr w:type="gramEnd"/>
       <w:r>
         <w:rPr>
           <w:rFonts w:ascii="Courier New" w:eastAsia="Times New Roman" w:hAnsi="Courier New" w:cs="Courier New"/>
@@ -2421,7 +2465,27 @@
           <w:szCs w:val="20"/>
           <w:lang w:val="en-US" w:eastAsia="fr-FR"/>
         </w:rPr>
-        <w:t>)</w:t>
+        <w:t>)[1],size=dim(</w:t>
+      </w:r>
+      <w:proofErr w:type="spellStart"/>
+      <w:r>
+        <w:rPr>
+          <w:rFonts w:ascii="Courier New" w:eastAsia="Times New Roman" w:hAnsi="Courier New" w:cs="Courier New"/>
+          <w:sz w:val="20"/>
+          <w:szCs w:val="20"/>
+          <w:lang w:val="en-US" w:eastAsia="fr-FR"/>
+        </w:rPr>
+        <w:t>SAheart</w:t>
+      </w:r>
+      <w:proofErr w:type="spellEnd"/>
+      <w:r>
+        <w:rPr>
+          <w:rFonts w:ascii="Courier New" w:eastAsia="Times New Roman" w:hAnsi="Courier New" w:cs="Courier New"/>
+          <w:sz w:val="20"/>
+          <w:szCs w:val="20"/>
+          <w:lang w:val="en-US" w:eastAsia="fr-FR"/>
+        </w:rPr>
+        <w:t>)[1]/2,replace=F)</w:t>
       </w:r>
     </w:p>
     <w:p>
@@ -2448,9 +2512,29 @@
           <w:rFonts w:ascii="Courier New" w:eastAsia="Times New Roman" w:hAnsi="Courier New" w:cs="Courier New"/>
           <w:sz w:val="20"/>
           <w:szCs w:val="20"/>
-          <w:lang w:val="en-US" w:eastAsia="fr-FR"/>
-        </w:rPr>
-      </w:pPr>
+          <w:lang w:eastAsia="fr-FR"/>
+        </w:rPr>
+      </w:pPr>
+      <w:proofErr w:type="spellStart"/>
+      <w:r>
+        <w:rPr>
+          <w:rFonts w:ascii="Courier New" w:eastAsia="Times New Roman" w:hAnsi="Courier New" w:cs="Courier New"/>
+          <w:sz w:val="20"/>
+          <w:szCs w:val="20"/>
+          <w:lang w:eastAsia="fr-FR"/>
+        </w:rPr>
+        <w:t>trainSA</w:t>
+      </w:r>
+      <w:proofErr w:type="spellEnd"/>
+      <w:r>
+        <w:rPr>
+          <w:rFonts w:ascii="Courier New" w:eastAsia="Times New Roman" w:hAnsi="Courier New" w:cs="Courier New"/>
+          <w:sz w:val="20"/>
+          <w:szCs w:val="20"/>
+          <w:lang w:eastAsia="fr-FR"/>
+        </w:rPr>
+        <w:t xml:space="preserve"> = </w:t>
+      </w:r>
       <w:proofErr w:type="spellStart"/>
       <w:proofErr w:type="gramStart"/>
       <w:r>
@@ -2458,10 +2542,9 @@
           <w:rFonts w:ascii="Courier New" w:eastAsia="Times New Roman" w:hAnsi="Courier New" w:cs="Courier New"/>
           <w:sz w:val="20"/>
           <w:szCs w:val="20"/>
-          <w:lang w:val="en-US" w:eastAsia="fr-FR"/>
-        </w:rPr>
-        <w:lastRenderedPageBreak/>
-        <w:t>set.seed</w:t>
+          <w:lang w:eastAsia="fr-FR"/>
+        </w:rPr>
+        <w:t>SAheart</w:t>
       </w:r>
       <w:proofErr w:type="spellEnd"/>
       <w:r>
@@ -2469,9 +2552,9 @@
           <w:rFonts w:ascii="Courier New" w:eastAsia="Times New Roman" w:hAnsi="Courier New" w:cs="Courier New"/>
           <w:sz w:val="20"/>
           <w:szCs w:val="20"/>
-          <w:lang w:val="en-US" w:eastAsia="fr-FR"/>
-        </w:rPr>
-        <w:t>(</w:t>
+          <w:lang w:eastAsia="fr-FR"/>
+        </w:rPr>
+        <w:t>[</w:t>
       </w:r>
       <w:proofErr w:type="gramEnd"/>
       <w:r>
@@ -2479,9 +2562,9 @@
           <w:rFonts w:ascii="Courier New" w:eastAsia="Times New Roman" w:hAnsi="Courier New" w:cs="Courier New"/>
           <w:sz w:val="20"/>
           <w:szCs w:val="20"/>
-          <w:lang w:val="en-US" w:eastAsia="fr-FR"/>
-        </w:rPr>
-        <w:t>8484)</w:t>
+          <w:lang w:eastAsia="fr-FR"/>
+        </w:rPr>
+        <w:t>train,]</w:t>
       </w:r>
     </w:p>
     <w:p>
@@ -2508,18 +2591,49 @@
           <w:rFonts w:ascii="Courier New" w:eastAsia="Times New Roman" w:hAnsi="Courier New" w:cs="Courier New"/>
           <w:sz w:val="20"/>
           <w:szCs w:val="20"/>
-          <w:lang w:val="en-US" w:eastAsia="fr-FR"/>
-        </w:rPr>
-      </w:pPr>
+          <w:lang w:eastAsia="fr-FR"/>
+        </w:rPr>
+      </w:pPr>
+      <w:proofErr w:type="spellStart"/>
+      <w:r>
+        <w:rPr>
+          <w:rFonts w:ascii="Courier New" w:eastAsia="Times New Roman" w:hAnsi="Courier New" w:cs="Courier New"/>
+          <w:sz w:val="20"/>
+          <w:szCs w:val="20"/>
+          <w:lang w:eastAsia="fr-FR"/>
+        </w:rPr>
+        <w:t>testSA</w:t>
+      </w:r>
+      <w:proofErr w:type="spellEnd"/>
+      <w:r>
+        <w:rPr>
+          <w:rFonts w:ascii="Courier New" w:eastAsia="Times New Roman" w:hAnsi="Courier New" w:cs="Courier New"/>
+          <w:sz w:val="20"/>
+          <w:szCs w:val="20"/>
+          <w:lang w:eastAsia="fr-FR"/>
+        </w:rPr>
+        <w:t xml:space="preserve"> = </w:t>
+      </w:r>
+      <w:proofErr w:type="spellStart"/>
       <w:proofErr w:type="gramStart"/>
       <w:r>
         <w:rPr>
           <w:rFonts w:ascii="Courier New" w:eastAsia="Times New Roman" w:hAnsi="Courier New" w:cs="Courier New"/>
           <w:sz w:val="20"/>
           <w:szCs w:val="20"/>
-          <w:lang w:val="en-US" w:eastAsia="fr-FR"/>
-        </w:rPr>
-        <w:t>train</w:t>
+          <w:lang w:eastAsia="fr-FR"/>
+        </w:rPr>
+        <w:t>SAheart</w:t>
+      </w:r>
+      <w:proofErr w:type="spellEnd"/>
+      <w:r>
+        <w:rPr>
+          <w:rFonts w:ascii="Courier New" w:eastAsia="Times New Roman" w:hAnsi="Courier New" w:cs="Courier New"/>
+          <w:sz w:val="20"/>
+          <w:szCs w:val="20"/>
+          <w:lang w:eastAsia="fr-FR"/>
+        </w:rPr>
+        <w:t>[</w:t>
       </w:r>
       <w:proofErr w:type="gramEnd"/>
       <w:r>
@@ -2527,49 +2641,9 @@
           <w:rFonts w:ascii="Courier New" w:eastAsia="Times New Roman" w:hAnsi="Courier New" w:cs="Courier New"/>
           <w:sz w:val="20"/>
           <w:szCs w:val="20"/>
-          <w:lang w:val="en-US" w:eastAsia="fr-FR"/>
-        </w:rPr>
-        <w:t xml:space="preserve"> = sample(1:dim(</w:t>
-      </w:r>
-      <w:proofErr w:type="spellStart"/>
-      <w:r>
-        <w:rPr>
-          <w:rFonts w:ascii="Courier New" w:eastAsia="Times New Roman" w:hAnsi="Courier New" w:cs="Courier New"/>
-          <w:sz w:val="20"/>
-          <w:szCs w:val="20"/>
-          <w:lang w:val="en-US" w:eastAsia="fr-FR"/>
-        </w:rPr>
-        <w:t>SAheart</w:t>
-      </w:r>
-      <w:proofErr w:type="spellEnd"/>
-      <w:r>
-        <w:rPr>
-          <w:rFonts w:ascii="Courier New" w:eastAsia="Times New Roman" w:hAnsi="Courier New" w:cs="Courier New"/>
-          <w:sz w:val="20"/>
-          <w:szCs w:val="20"/>
-          <w:lang w:val="en-US" w:eastAsia="fr-FR"/>
-        </w:rPr>
-        <w:t>)[1],size=dim(</w:t>
-      </w:r>
-      <w:proofErr w:type="spellStart"/>
-      <w:r>
-        <w:rPr>
-          <w:rFonts w:ascii="Courier New" w:eastAsia="Times New Roman" w:hAnsi="Courier New" w:cs="Courier New"/>
-          <w:sz w:val="20"/>
-          <w:szCs w:val="20"/>
-          <w:lang w:val="en-US" w:eastAsia="fr-FR"/>
-        </w:rPr>
-        <w:t>SAheart</w:t>
-      </w:r>
-      <w:proofErr w:type="spellEnd"/>
-      <w:r>
-        <w:rPr>
-          <w:rFonts w:ascii="Courier New" w:eastAsia="Times New Roman" w:hAnsi="Courier New" w:cs="Courier New"/>
-          <w:sz w:val="20"/>
-          <w:szCs w:val="20"/>
-          <w:lang w:val="en-US" w:eastAsia="fr-FR"/>
-        </w:rPr>
-        <w:t>)[1]/2,replace=F)</w:t>
+          <w:lang w:eastAsia="fr-FR"/>
+        </w:rPr>
+        <w:t>-train,]</w:t>
       </w:r>
     </w:p>
     <w:p>
@@ -2599,56 +2673,85 @@
           <w:lang w:eastAsia="fr-FR"/>
         </w:rPr>
       </w:pPr>
+    </w:p>
+    <w:p>
+      <w:pPr>
+        <w:spacing w:before="100" w:beforeAutospacing="1" w:after="100" w:afterAutospacing="1"/>
+        <w:rPr>
+          <w:rFonts w:ascii="Times New Roman" w:eastAsia="Times New Roman" w:hAnsi="Times New Roman" w:cs="Times New Roman"/>
+          <w:sz w:val="24"/>
+          <w:szCs w:val="24"/>
+          <w:lang w:val="en-US" w:eastAsia="fr-FR"/>
+        </w:rPr>
+      </w:pPr>
+      <w:r>
+        <w:rPr>
+          <w:rFonts w:ascii="Times New Roman" w:eastAsia="Times New Roman" w:hAnsi="Times New Roman" w:cs="Times New Roman"/>
+          <w:sz w:val="24"/>
+          <w:szCs w:val="24"/>
+          <w:lang w:val="en-US" w:eastAsia="fr-FR"/>
+        </w:rPr>
+        <w:t>Then set the seed to 13234 and fit a logistic regression model (method="</w:t>
+      </w:r>
       <w:proofErr w:type="spellStart"/>
       <w:r>
         <w:rPr>
-          <w:rFonts w:ascii="Courier New" w:eastAsia="Times New Roman" w:hAnsi="Courier New" w:cs="Courier New"/>
-          <w:sz w:val="20"/>
-          <w:szCs w:val="20"/>
-          <w:lang w:eastAsia="fr-FR"/>
-        </w:rPr>
-        <w:t>trainSA</w:t>
+          <w:rFonts w:ascii="Times New Roman" w:eastAsia="Times New Roman" w:hAnsi="Times New Roman" w:cs="Times New Roman"/>
+          <w:sz w:val="24"/>
+          <w:szCs w:val="24"/>
+          <w:lang w:val="en-US" w:eastAsia="fr-FR"/>
+        </w:rPr>
+        <w:t>glm</w:t>
       </w:r>
       <w:proofErr w:type="spellEnd"/>
       <w:r>
         <w:rPr>
-          <w:rFonts w:ascii="Courier New" w:eastAsia="Times New Roman" w:hAnsi="Courier New" w:cs="Courier New"/>
-          <w:sz w:val="20"/>
-          <w:szCs w:val="20"/>
-          <w:lang w:eastAsia="fr-FR"/>
-        </w:rPr>
-        <w:t xml:space="preserve"> = </w:t>
+          <w:rFonts w:ascii="Times New Roman" w:eastAsia="Times New Roman" w:hAnsi="Times New Roman" w:cs="Times New Roman"/>
+          <w:sz w:val="24"/>
+          <w:szCs w:val="24"/>
+          <w:lang w:val="en-US" w:eastAsia="fr-FR"/>
+        </w:rPr>
+        <w:t>", be sure to specify family="binomial") with Coronary Heart Disease (</w:t>
       </w:r>
       <w:proofErr w:type="spellStart"/>
-      <w:proofErr w:type="gramStart"/>
-      <w:r>
-        <w:rPr>
-          <w:rFonts w:ascii="Courier New" w:eastAsia="Times New Roman" w:hAnsi="Courier New" w:cs="Courier New"/>
-          <w:sz w:val="20"/>
-          <w:szCs w:val="20"/>
-          <w:lang w:eastAsia="fr-FR"/>
-        </w:rPr>
-        <w:t>SAheart</w:t>
+      <w:r>
+        <w:rPr>
+          <w:rFonts w:ascii="Times New Roman" w:eastAsia="Times New Roman" w:hAnsi="Times New Roman" w:cs="Times New Roman"/>
+          <w:sz w:val="24"/>
+          <w:szCs w:val="24"/>
+          <w:lang w:val="en-US" w:eastAsia="fr-FR"/>
+        </w:rPr>
+        <w:t>chd</w:t>
       </w:r>
       <w:proofErr w:type="spellEnd"/>
       <w:r>
         <w:rPr>
-          <w:rFonts w:ascii="Courier New" w:eastAsia="Times New Roman" w:hAnsi="Courier New" w:cs="Courier New"/>
-          <w:sz w:val="20"/>
-          <w:szCs w:val="20"/>
-          <w:lang w:eastAsia="fr-FR"/>
-        </w:rPr>
-        <w:t>[</w:t>
-      </w:r>
-      <w:proofErr w:type="gramEnd"/>
-      <w:r>
-        <w:rPr>
-          <w:rFonts w:ascii="Courier New" w:eastAsia="Times New Roman" w:hAnsi="Courier New" w:cs="Courier New"/>
-          <w:sz w:val="20"/>
-          <w:szCs w:val="20"/>
-          <w:lang w:eastAsia="fr-FR"/>
-        </w:rPr>
-        <w:t>train,]</w:t>
+          <w:rFonts w:ascii="Times New Roman" w:eastAsia="Times New Roman" w:hAnsi="Times New Roman" w:cs="Times New Roman"/>
+          <w:sz w:val="24"/>
+          <w:szCs w:val="24"/>
+          <w:lang w:val="en-US" w:eastAsia="fr-FR"/>
+        </w:rPr>
+        <w:t xml:space="preserve">) as the outcome and age at onset, current alcohol consumption, obesity levels, cumulative </w:t>
+      </w:r>
+      <w:proofErr w:type="spellStart"/>
+      <w:r>
+        <w:rPr>
+          <w:rFonts w:ascii="Times New Roman" w:eastAsia="Times New Roman" w:hAnsi="Times New Roman" w:cs="Times New Roman"/>
+          <w:sz w:val="24"/>
+          <w:szCs w:val="24"/>
+          <w:lang w:val="en-US" w:eastAsia="fr-FR"/>
+        </w:rPr>
+        <w:t>tabacco</w:t>
+      </w:r>
+      <w:proofErr w:type="spellEnd"/>
+      <w:r>
+        <w:rPr>
+          <w:rFonts w:ascii="Times New Roman" w:eastAsia="Times New Roman" w:hAnsi="Times New Roman" w:cs="Times New Roman"/>
+          <w:sz w:val="24"/>
+          <w:szCs w:val="24"/>
+          <w:lang w:val="en-US" w:eastAsia="fr-FR"/>
+        </w:rPr>
+        <w:t>, type-A behavior, and low density lipoprotein cholesterol as predictors. Calculate the misclassification rate for your model using this function and a prediction on the "response" scale:</w:t>
       </w:r>
     </w:p>
     <w:p>
@@ -2675,29 +2778,9 @@
           <w:rFonts w:ascii="Courier New" w:eastAsia="Times New Roman" w:hAnsi="Courier New" w:cs="Courier New"/>
           <w:sz w:val="20"/>
           <w:szCs w:val="20"/>
-          <w:lang w:eastAsia="fr-FR"/>
-        </w:rPr>
-      </w:pPr>
-      <w:proofErr w:type="spellStart"/>
-      <w:r>
-        <w:rPr>
-          <w:rFonts w:ascii="Courier New" w:eastAsia="Times New Roman" w:hAnsi="Courier New" w:cs="Courier New"/>
-          <w:sz w:val="20"/>
-          <w:szCs w:val="20"/>
-          <w:lang w:eastAsia="fr-FR"/>
-        </w:rPr>
-        <w:t>testSA</w:t>
-      </w:r>
-      <w:proofErr w:type="spellEnd"/>
-      <w:r>
-        <w:rPr>
-          <w:rFonts w:ascii="Courier New" w:eastAsia="Times New Roman" w:hAnsi="Courier New" w:cs="Courier New"/>
-          <w:sz w:val="20"/>
-          <w:szCs w:val="20"/>
-          <w:lang w:eastAsia="fr-FR"/>
-        </w:rPr>
-        <w:t xml:space="preserve"> = </w:t>
-      </w:r>
+          <w:lang w:val="en-US" w:eastAsia="fr-FR"/>
+        </w:rPr>
+      </w:pPr>
       <w:proofErr w:type="spellStart"/>
       <w:proofErr w:type="gramStart"/>
       <w:r>
@@ -2705,29 +2788,462 @@
           <w:rFonts w:ascii="Courier New" w:eastAsia="Times New Roman" w:hAnsi="Courier New" w:cs="Courier New"/>
           <w:sz w:val="20"/>
           <w:szCs w:val="20"/>
-          <w:lang w:eastAsia="fr-FR"/>
-        </w:rPr>
-        <w:t>SAheart</w:t>
+          <w:lang w:val="en-US" w:eastAsia="fr-FR"/>
+        </w:rPr>
+        <w:t>missClass</w:t>
       </w:r>
       <w:proofErr w:type="spellEnd"/>
-      <w:r>
-        <w:rPr>
-          <w:rFonts w:ascii="Courier New" w:eastAsia="Times New Roman" w:hAnsi="Courier New" w:cs="Courier New"/>
-          <w:sz w:val="20"/>
-          <w:szCs w:val="20"/>
-          <w:lang w:eastAsia="fr-FR"/>
-        </w:rPr>
-        <w:t>[</w:t>
-      </w:r>
       <w:proofErr w:type="gramEnd"/>
       <w:r>
         <w:rPr>
           <w:rFonts w:ascii="Courier New" w:eastAsia="Times New Roman" w:hAnsi="Courier New" w:cs="Courier New"/>
           <w:sz w:val="20"/>
           <w:szCs w:val="20"/>
-          <w:lang w:eastAsia="fr-FR"/>
-        </w:rPr>
-        <w:t>-train,]</w:t>
+          <w:lang w:val="en-US" w:eastAsia="fr-FR"/>
+        </w:rPr>
+        <w:t xml:space="preserve"> = function(</w:t>
+      </w:r>
+      <w:proofErr w:type="spellStart"/>
+      <w:r>
+        <w:rPr>
+          <w:rFonts w:ascii="Courier New" w:eastAsia="Times New Roman" w:hAnsi="Courier New" w:cs="Courier New"/>
+          <w:sz w:val="20"/>
+          <w:szCs w:val="20"/>
+          <w:lang w:val="en-US" w:eastAsia="fr-FR"/>
+        </w:rPr>
+        <w:t>values,prediction</w:t>
+      </w:r>
+      <w:proofErr w:type="spellEnd"/>
+      <w:r>
+        <w:rPr>
+          <w:rFonts w:ascii="Courier New" w:eastAsia="Times New Roman" w:hAnsi="Courier New" w:cs="Courier New"/>
+          <w:sz w:val="20"/>
+          <w:szCs w:val="20"/>
+          <w:lang w:val="en-US" w:eastAsia="fr-FR"/>
+        </w:rPr>
+        <w:t>){sum(((prediction &gt; 0.5)*1) != values)/length(values)}</w:t>
+      </w:r>
+    </w:p>
+    <w:p>
+      <w:pPr>
+        <w:spacing w:before="100" w:beforeAutospacing="1" w:after="100" w:afterAutospacing="1"/>
+        <w:rPr>
+          <w:rFonts w:ascii="Times New Roman" w:eastAsia="Times New Roman" w:hAnsi="Times New Roman" w:cs="Times New Roman"/>
+          <w:sz w:val="24"/>
+          <w:szCs w:val="24"/>
+          <w:lang w:val="en-US" w:eastAsia="fr-FR"/>
+        </w:rPr>
+      </w:pPr>
+      <w:r>
+        <w:rPr>
+          <w:rFonts w:ascii="Times New Roman" w:eastAsia="Times New Roman" w:hAnsi="Times New Roman" w:cs="Times New Roman"/>
+          <w:sz w:val="24"/>
+          <w:szCs w:val="24"/>
+          <w:lang w:val="en-US" w:eastAsia="fr-FR"/>
+        </w:rPr>
+        <w:t xml:space="preserve">What is the misclassification rate on the training set? What is the misclassification rate on the test set? </w:t>
+      </w:r>
+    </w:p>
+    <w:p>
+      <w:pPr>
+        <w:rPr>
+          <w:rFonts w:ascii="Times New Roman" w:eastAsia="Times New Roman" w:hAnsi="Times New Roman" w:cs="Times New Roman"/>
+          <w:sz w:val="24"/>
+          <w:szCs w:val="24"/>
+          <w:lang w:val="en-US" w:eastAsia="fr-FR"/>
+        </w:rPr>
+      </w:pPr>
+      <w:r>
+        <w:rPr>
+          <w:rFonts w:ascii="Times New Roman" w:eastAsia="Times New Roman" w:hAnsi="Times New Roman" w:cs="Times New Roman"/>
+          <w:sz w:val="24"/>
+          <w:szCs w:val="24"/>
+        </w:rPr>
+        <w:object w:dxaOrig="45" w:dyaOrig="46">
+          <v:shape id="_x0000_i1102" type="#_x0000_t75" style="width:20.5pt;height:18.3pt" o:ole="">
+            <v:imagedata r:id="rId5" o:title=""/>
+          </v:shape>
+          <w:control r:id="rId19" w:name="DefaultOcxName17" w:shapeid="_x0000_i1102"/>
+        </w:object>
+      </w:r>
+      <w:r>
+        <w:rPr>
+          <w:rFonts w:ascii="Times New Roman" w:eastAsia="Times New Roman" w:hAnsi="Times New Roman" w:cs="Times New Roman"/>
+          <w:sz w:val="24"/>
+          <w:szCs w:val="24"/>
+          <w:lang w:val="en-US" w:eastAsia="fr-FR"/>
+        </w:rPr>
+        <w:t xml:space="preserve">Test Set Misclassification: </w:t>
+      </w:r>
+      <w:proofErr w:type="gramStart"/>
+      <w:r>
+        <w:rPr>
+          <w:rFonts w:ascii="Times New Roman" w:eastAsia="Times New Roman" w:hAnsi="Times New Roman" w:cs="Times New Roman"/>
+          <w:sz w:val="24"/>
+          <w:szCs w:val="24"/>
+          <w:lang w:val="en-US" w:eastAsia="fr-FR"/>
+        </w:rPr>
+        <w:t xml:space="preserve">0.35 </w:t>
+      </w:r>
+      <w:r>
+        <w:rPr>
+          <w:rFonts w:ascii="Times New Roman" w:eastAsia="Times New Roman" w:hAnsi="Times New Roman" w:cs="Times New Roman"/>
+          <w:sz w:val="24"/>
+          <w:szCs w:val="24"/>
+          <w:lang w:val="en-US" w:eastAsia="fr-FR"/>
+        </w:rPr>
+        <w:t>;</w:t>
+      </w:r>
+      <w:proofErr w:type="gramEnd"/>
+      <w:r>
+        <w:rPr>
+          <w:rFonts w:ascii="Times New Roman" w:eastAsia="Times New Roman" w:hAnsi="Times New Roman" w:cs="Times New Roman"/>
+          <w:sz w:val="24"/>
+          <w:szCs w:val="24"/>
+          <w:lang w:val="en-US" w:eastAsia="fr-FR"/>
+        </w:rPr>
+        <w:t xml:space="preserve"> </w:t>
+      </w:r>
+      <w:r>
+        <w:rPr>
+          <w:rFonts w:ascii="Times New Roman" w:eastAsia="Times New Roman" w:hAnsi="Times New Roman" w:cs="Times New Roman"/>
+          <w:sz w:val="24"/>
+          <w:szCs w:val="24"/>
+          <w:lang w:val="en-US" w:eastAsia="fr-FR"/>
+        </w:rPr>
+        <w:t>Training Set: 0.31</w:t>
+      </w:r>
+    </w:p>
+    <w:p>
+      <w:pPr>
+        <w:rPr>
+          <w:rFonts w:ascii="Times New Roman" w:eastAsia="Times New Roman" w:hAnsi="Times New Roman" w:cs="Times New Roman"/>
+          <w:sz w:val="24"/>
+          <w:szCs w:val="24"/>
+          <w:lang w:val="en-US" w:eastAsia="fr-FR"/>
+        </w:rPr>
+      </w:pPr>
+      <w:r>
+        <w:rPr>
+          <w:rFonts w:ascii="Times New Roman" w:eastAsia="Times New Roman" w:hAnsi="Times New Roman" w:cs="Times New Roman"/>
+          <w:sz w:val="24"/>
+          <w:szCs w:val="24"/>
+        </w:rPr>
+        <w:object w:dxaOrig="45" w:dyaOrig="46">
+          <v:shape id="_x0000_i1105" type="#_x0000_t75" style="width:20.5pt;height:18.3pt" o:ole="">
+            <v:imagedata r:id="rId5" o:title=""/>
+          </v:shape>
+          <w:control r:id="rId20" w:name="DefaultOcxName18" w:shapeid="_x0000_i1105"/>
+        </w:object>
+      </w:r>
+      <w:r>
+        <w:rPr>
+          <w:rFonts w:ascii="Times New Roman" w:eastAsia="Times New Roman" w:hAnsi="Times New Roman" w:cs="Times New Roman"/>
+          <w:sz w:val="24"/>
+          <w:szCs w:val="24"/>
+          <w:lang w:val="en-US" w:eastAsia="fr-FR"/>
+        </w:rPr>
+        <w:t xml:space="preserve">Test Set Misclassification: </w:t>
+      </w:r>
+      <w:proofErr w:type="gramStart"/>
+      <w:r>
+        <w:rPr>
+          <w:rFonts w:ascii="Times New Roman" w:eastAsia="Times New Roman" w:hAnsi="Times New Roman" w:cs="Times New Roman"/>
+          <w:sz w:val="24"/>
+          <w:szCs w:val="24"/>
+          <w:lang w:val="en-US" w:eastAsia="fr-FR"/>
+        </w:rPr>
+        <w:t xml:space="preserve">0.43 </w:t>
+      </w:r>
+      <w:r>
+        <w:rPr>
+          <w:rFonts w:ascii="Times New Roman" w:eastAsia="Times New Roman" w:hAnsi="Times New Roman" w:cs="Times New Roman"/>
+          <w:sz w:val="24"/>
+          <w:szCs w:val="24"/>
+          <w:lang w:val="en-US" w:eastAsia="fr-FR"/>
+        </w:rPr>
+        <w:t>;</w:t>
+      </w:r>
+      <w:proofErr w:type="gramEnd"/>
+      <w:r>
+        <w:rPr>
+          <w:rFonts w:ascii="Times New Roman" w:eastAsia="Times New Roman" w:hAnsi="Times New Roman" w:cs="Times New Roman"/>
+          <w:sz w:val="24"/>
+          <w:szCs w:val="24"/>
+          <w:lang w:val="en-US" w:eastAsia="fr-FR"/>
+        </w:rPr>
+        <w:t xml:space="preserve"> </w:t>
+      </w:r>
+      <w:r>
+        <w:rPr>
+          <w:rFonts w:ascii="Times New Roman" w:eastAsia="Times New Roman" w:hAnsi="Times New Roman" w:cs="Times New Roman"/>
+          <w:sz w:val="24"/>
+          <w:szCs w:val="24"/>
+          <w:lang w:val="en-US" w:eastAsia="fr-FR"/>
+        </w:rPr>
+        <w:t>Training Set: 0.31</w:t>
+      </w:r>
+    </w:p>
+    <w:p>
+      <w:pPr>
+        <w:rPr>
+          <w:rFonts w:ascii="Times New Roman" w:eastAsia="Times New Roman" w:hAnsi="Times New Roman" w:cs="Times New Roman"/>
+          <w:sz w:val="24"/>
+          <w:szCs w:val="24"/>
+          <w:lang w:val="en-US" w:eastAsia="fr-FR"/>
+        </w:rPr>
+      </w:pPr>
+      <w:r>
+        <w:rPr>
+          <w:rFonts w:ascii="Times New Roman" w:eastAsia="Times New Roman" w:hAnsi="Times New Roman" w:cs="Times New Roman"/>
+          <w:sz w:val="24"/>
+          <w:szCs w:val="24"/>
+        </w:rPr>
+        <w:object w:dxaOrig="45" w:dyaOrig="46">
+          <v:shape id="_x0000_i1108" type="#_x0000_t75" style="width:20.5pt;height:18.3pt" o:ole="">
+            <v:imagedata r:id="rId5" o:title=""/>
+          </v:shape>
+          <w:control r:id="rId21" w:name="DefaultOcxName19" w:shapeid="_x0000_i1108"/>
+        </w:object>
+      </w:r>
+      <w:r>
+        <w:rPr>
+          <w:rFonts w:ascii="Times New Roman" w:eastAsia="Times New Roman" w:hAnsi="Times New Roman" w:cs="Times New Roman"/>
+          <w:sz w:val="24"/>
+          <w:szCs w:val="24"/>
+          <w:lang w:val="en-US" w:eastAsia="fr-FR"/>
+        </w:rPr>
+        <w:t xml:space="preserve">Test Set Misclassification: </w:t>
+      </w:r>
+      <w:proofErr w:type="gramStart"/>
+      <w:r>
+        <w:rPr>
+          <w:rFonts w:ascii="Times New Roman" w:eastAsia="Times New Roman" w:hAnsi="Times New Roman" w:cs="Times New Roman"/>
+          <w:sz w:val="24"/>
+          <w:szCs w:val="24"/>
+          <w:lang w:val="en-US" w:eastAsia="fr-FR"/>
+        </w:rPr>
+        <w:t xml:space="preserve">0.31 </w:t>
+      </w:r>
+      <w:r>
+        <w:rPr>
+          <w:rFonts w:ascii="Times New Roman" w:eastAsia="Times New Roman" w:hAnsi="Times New Roman" w:cs="Times New Roman"/>
+          <w:sz w:val="24"/>
+          <w:szCs w:val="24"/>
+          <w:lang w:val="en-US" w:eastAsia="fr-FR"/>
+        </w:rPr>
+        <w:t>;</w:t>
+      </w:r>
+      <w:proofErr w:type="gramEnd"/>
+      <w:r>
+        <w:rPr>
+          <w:rFonts w:ascii="Times New Roman" w:eastAsia="Times New Roman" w:hAnsi="Times New Roman" w:cs="Times New Roman"/>
+          <w:sz w:val="24"/>
+          <w:szCs w:val="24"/>
+          <w:lang w:val="en-US" w:eastAsia="fr-FR"/>
+        </w:rPr>
+        <w:t xml:space="preserve"> </w:t>
+      </w:r>
+      <w:r>
+        <w:rPr>
+          <w:rFonts w:ascii="Times New Roman" w:eastAsia="Times New Roman" w:hAnsi="Times New Roman" w:cs="Times New Roman"/>
+          <w:sz w:val="24"/>
+          <w:szCs w:val="24"/>
+          <w:lang w:val="en-US" w:eastAsia="fr-FR"/>
+        </w:rPr>
+        <w:t>Training Set: 0.27</w:t>
+      </w:r>
+    </w:p>
+    <w:p>
+      <w:pPr>
+        <w:rPr>
+          <w:rFonts w:ascii="Times New Roman" w:eastAsia="Times New Roman" w:hAnsi="Times New Roman" w:cs="Times New Roman"/>
+          <w:sz w:val="24"/>
+          <w:szCs w:val="24"/>
+          <w:lang w:val="en-US" w:eastAsia="fr-FR"/>
+        </w:rPr>
+      </w:pPr>
+      <w:r>
+        <w:rPr>
+          <w:rFonts w:ascii="Times New Roman" w:eastAsia="Times New Roman" w:hAnsi="Times New Roman" w:cs="Times New Roman"/>
+          <w:sz w:val="24"/>
+          <w:szCs w:val="24"/>
+        </w:rPr>
+        <w:object w:dxaOrig="45" w:dyaOrig="46">
+          <v:shape id="_x0000_i1111" type="#_x0000_t75" style="width:20.5pt;height:18.3pt" o:ole="">
+            <v:imagedata r:id="rId5" o:title=""/>
+          </v:shape>
+          <w:control r:id="rId22" w:name="DefaultOcxName20" w:shapeid="_x0000_i1111"/>
+        </w:object>
+      </w:r>
+      <w:r>
+        <w:rPr>
+          <w:rFonts w:ascii="Times New Roman" w:eastAsia="Times New Roman" w:hAnsi="Times New Roman" w:cs="Times New Roman"/>
+          <w:sz w:val="24"/>
+          <w:szCs w:val="24"/>
+          <w:lang w:val="en-US" w:eastAsia="fr-FR"/>
+        </w:rPr>
+        <w:t xml:space="preserve">Test Set Misclassification: </w:t>
+      </w:r>
+      <w:proofErr w:type="gramStart"/>
+      <w:r>
+        <w:rPr>
+          <w:rFonts w:ascii="Times New Roman" w:eastAsia="Times New Roman" w:hAnsi="Times New Roman" w:cs="Times New Roman"/>
+          <w:sz w:val="24"/>
+          <w:szCs w:val="24"/>
+          <w:lang w:val="en-US" w:eastAsia="fr-FR"/>
+        </w:rPr>
+        <w:t xml:space="preserve">0.27 </w:t>
+      </w:r>
+      <w:r>
+        <w:rPr>
+          <w:rFonts w:ascii="Times New Roman" w:eastAsia="Times New Roman" w:hAnsi="Times New Roman" w:cs="Times New Roman"/>
+          <w:sz w:val="24"/>
+          <w:szCs w:val="24"/>
+          <w:lang w:val="en-US" w:eastAsia="fr-FR"/>
+        </w:rPr>
+        <w:t>;</w:t>
+      </w:r>
+      <w:proofErr w:type="gramEnd"/>
+      <w:r>
+        <w:rPr>
+          <w:rFonts w:ascii="Times New Roman" w:eastAsia="Times New Roman" w:hAnsi="Times New Roman" w:cs="Times New Roman"/>
+          <w:sz w:val="24"/>
+          <w:szCs w:val="24"/>
+          <w:lang w:val="en-US" w:eastAsia="fr-FR"/>
+        </w:rPr>
+        <w:t xml:space="preserve"> </w:t>
+      </w:r>
+      <w:r>
+        <w:rPr>
+          <w:rFonts w:ascii="Times New Roman" w:eastAsia="Times New Roman" w:hAnsi="Times New Roman" w:cs="Times New Roman"/>
+          <w:sz w:val="24"/>
+          <w:szCs w:val="24"/>
+          <w:lang w:val="en-US" w:eastAsia="fr-FR"/>
+        </w:rPr>
+        <w:t>Training Set: 0.31</w:t>
+      </w:r>
+    </w:p>
+    <w:p>
+      <w:pPr>
+        <w:rPr>
+          <w:rFonts w:ascii="Times New Roman" w:eastAsia="Times New Roman" w:hAnsi="Times New Roman" w:cs="Times New Roman"/>
+          <w:sz w:val="24"/>
+          <w:szCs w:val="24"/>
+          <w:lang w:val="en-US" w:eastAsia="fr-FR"/>
+        </w:rPr>
+      </w:pPr>
+    </w:p>
+    <w:p>
+      <w:pPr>
+        <w:rPr>
+          <w:rFonts w:ascii="Times New Roman" w:eastAsia="Times New Roman" w:hAnsi="Times New Roman" w:cs="Times New Roman"/>
+          <w:sz w:val="24"/>
+          <w:szCs w:val="24"/>
+          <w:lang w:val="en-US" w:eastAsia="fr-FR"/>
+        </w:rPr>
+      </w:pPr>
+    </w:p>
+    <w:p>
+      <w:pPr>
+        <w:rPr>
+          <w:rFonts w:ascii="Times New Roman" w:eastAsia="Times New Roman" w:hAnsi="Times New Roman" w:cs="Times New Roman"/>
+          <w:sz w:val="24"/>
+          <w:szCs w:val="24"/>
+          <w:lang w:val="en-US" w:eastAsia="fr-FR"/>
+        </w:rPr>
+      </w:pPr>
+      <w:r>
+        <w:rPr>
+          <w:rFonts w:ascii="Times New Roman" w:eastAsia="Times New Roman" w:hAnsi="Times New Roman" w:cs="Times New Roman"/>
+          <w:sz w:val="24"/>
+          <w:szCs w:val="24"/>
+          <w:lang w:val="en-US" w:eastAsia="fr-FR"/>
+        </w:rPr>
+        <w:t>1</w:t>
+      </w:r>
+      <w:r>
+        <w:rPr>
+          <w:rFonts w:ascii="Times New Roman" w:eastAsia="Times New Roman" w:hAnsi="Times New Roman" w:cs="Times New Roman"/>
+          <w:sz w:val="24"/>
+          <w:szCs w:val="24"/>
+          <w:lang w:val="en-US" w:eastAsia="fr-FR"/>
+        </w:rPr>
+        <w:t xml:space="preserve"> </w:t>
+      </w:r>
+      <w:r>
+        <w:rPr>
+          <w:rFonts w:ascii="Times New Roman" w:eastAsia="Times New Roman" w:hAnsi="Times New Roman" w:cs="Times New Roman"/>
+          <w:sz w:val="24"/>
+          <w:szCs w:val="24"/>
+          <w:lang w:val="en-US" w:eastAsia="fr-FR"/>
+        </w:rPr>
+        <w:t>point</w:t>
+      </w:r>
+    </w:p>
+    <w:p>
+      <w:pPr>
+        <w:rPr>
+          <w:rFonts w:ascii="Times New Roman" w:eastAsia="Times New Roman" w:hAnsi="Times New Roman" w:cs="Times New Roman"/>
+          <w:b/>
+          <w:sz w:val="24"/>
+          <w:szCs w:val="24"/>
+          <w:lang w:val="en-US" w:eastAsia="fr-FR"/>
+        </w:rPr>
+      </w:pPr>
+      <w:r>
+        <w:rPr>
+          <w:rFonts w:ascii="Times New Roman" w:eastAsia="Times New Roman" w:hAnsi="Times New Roman" w:cs="Times New Roman"/>
+          <w:b/>
+          <w:sz w:val="24"/>
+          <w:szCs w:val="24"/>
+          <w:lang w:val="en-US" w:eastAsia="fr-FR"/>
+        </w:rPr>
+        <w:t xml:space="preserve">5. Load the </w:t>
+      </w:r>
+      <w:proofErr w:type="spellStart"/>
+      <w:r>
+        <w:rPr>
+          <w:rFonts w:ascii="Times New Roman" w:eastAsia="Times New Roman" w:hAnsi="Times New Roman" w:cs="Times New Roman"/>
+          <w:b/>
+          <w:sz w:val="24"/>
+          <w:szCs w:val="24"/>
+          <w:lang w:val="en-US" w:eastAsia="fr-FR"/>
+        </w:rPr>
+        <w:t>vowel.train</w:t>
+      </w:r>
+      <w:proofErr w:type="spellEnd"/>
+      <w:r>
+        <w:rPr>
+          <w:rFonts w:ascii="Times New Roman" w:eastAsia="Times New Roman" w:hAnsi="Times New Roman" w:cs="Times New Roman"/>
+          <w:b/>
+          <w:sz w:val="24"/>
+          <w:szCs w:val="24"/>
+          <w:lang w:val="en-US" w:eastAsia="fr-FR"/>
+        </w:rPr>
+        <w:t xml:space="preserve"> and </w:t>
+      </w:r>
+      <w:proofErr w:type="spellStart"/>
+      <w:r>
+        <w:rPr>
+          <w:rFonts w:ascii="Times New Roman" w:eastAsia="Times New Roman" w:hAnsi="Times New Roman" w:cs="Times New Roman"/>
+          <w:b/>
+          <w:sz w:val="24"/>
+          <w:szCs w:val="24"/>
+          <w:lang w:val="en-US" w:eastAsia="fr-FR"/>
+        </w:rPr>
+        <w:t>vowel.test</w:t>
+      </w:r>
+      <w:proofErr w:type="spellEnd"/>
+      <w:r>
+        <w:rPr>
+          <w:rFonts w:ascii="Times New Roman" w:eastAsia="Times New Roman" w:hAnsi="Times New Roman" w:cs="Times New Roman"/>
+          <w:b/>
+          <w:sz w:val="24"/>
+          <w:szCs w:val="24"/>
+          <w:lang w:val="en-US" w:eastAsia="fr-FR"/>
+        </w:rPr>
+        <w:t xml:space="preserve"> data sets:</w:t>
       </w:r>
     </w:p>
     <w:p>
@@ -2754,89 +3270,9 @@
           <w:rFonts w:ascii="Courier New" w:eastAsia="Times New Roman" w:hAnsi="Courier New" w:cs="Courier New"/>
           <w:sz w:val="20"/>
           <w:szCs w:val="20"/>
-          <w:lang w:eastAsia="fr-FR"/>
-        </w:rPr>
-      </w:pPr>
-    </w:p>
-    <w:p>
-      <w:pPr>
-        <w:spacing w:before="100" w:beforeAutospacing="1" w:after="100" w:afterAutospacing="1"/>
-        <w:rPr>
-          <w:rFonts w:ascii="Times New Roman" w:eastAsia="Times New Roman" w:hAnsi="Times New Roman" w:cs="Times New Roman"/>
-          <w:sz w:val="24"/>
-          <w:szCs w:val="24"/>
-          <w:lang w:val="en-US" w:eastAsia="fr-FR"/>
-        </w:rPr>
-      </w:pPr>
-      <w:r>
-        <w:rPr>
-          <w:rFonts w:ascii="Times New Roman" w:eastAsia="Times New Roman" w:hAnsi="Times New Roman" w:cs="Times New Roman"/>
-          <w:sz w:val="24"/>
-          <w:szCs w:val="24"/>
-          <w:lang w:val="en-US" w:eastAsia="fr-FR"/>
-        </w:rPr>
-        <w:t>Then set the seed to 13234 and fit a logistic regression model (method="</w:t>
-      </w:r>
-      <w:proofErr w:type="spellStart"/>
-      <w:r>
-        <w:rPr>
-          <w:rFonts w:ascii="Times New Roman" w:eastAsia="Times New Roman" w:hAnsi="Times New Roman" w:cs="Times New Roman"/>
-          <w:sz w:val="24"/>
-          <w:szCs w:val="24"/>
-          <w:lang w:val="en-US" w:eastAsia="fr-FR"/>
-        </w:rPr>
-        <w:t>glm</w:t>
-      </w:r>
-      <w:proofErr w:type="spellEnd"/>
-      <w:r>
-        <w:rPr>
-          <w:rFonts w:ascii="Times New Roman" w:eastAsia="Times New Roman" w:hAnsi="Times New Roman" w:cs="Times New Roman"/>
-          <w:sz w:val="24"/>
-          <w:szCs w:val="24"/>
-          <w:lang w:val="en-US" w:eastAsia="fr-FR"/>
-        </w:rPr>
-        <w:t>", be sure to specify family="binomial") with Coronary Heart Disease (</w:t>
-      </w:r>
-      <w:proofErr w:type="spellStart"/>
-      <w:r>
-        <w:rPr>
-          <w:rFonts w:ascii="Times New Roman" w:eastAsia="Times New Roman" w:hAnsi="Times New Roman" w:cs="Times New Roman"/>
-          <w:sz w:val="24"/>
-          <w:szCs w:val="24"/>
-          <w:lang w:val="en-US" w:eastAsia="fr-FR"/>
-        </w:rPr>
-        <w:t>chd</w:t>
-      </w:r>
-      <w:proofErr w:type="spellEnd"/>
-      <w:r>
-        <w:rPr>
-          <w:rFonts w:ascii="Times New Roman" w:eastAsia="Times New Roman" w:hAnsi="Times New Roman" w:cs="Times New Roman"/>
-          <w:sz w:val="24"/>
-          <w:szCs w:val="24"/>
-          <w:lang w:val="en-US" w:eastAsia="fr-FR"/>
-        </w:rPr>
-        <w:t xml:space="preserve">) as the outcome and age at onset, current alcohol consumption, obesity levels, cumulative </w:t>
-      </w:r>
-      <w:proofErr w:type="spellStart"/>
-      <w:r>
-        <w:rPr>
-          <w:rFonts w:ascii="Times New Roman" w:eastAsia="Times New Roman" w:hAnsi="Times New Roman" w:cs="Times New Roman"/>
-          <w:sz w:val="24"/>
-          <w:szCs w:val="24"/>
-          <w:lang w:val="en-US" w:eastAsia="fr-FR"/>
-        </w:rPr>
-        <w:t>tabacco</w:t>
-      </w:r>
-      <w:proofErr w:type="spellEnd"/>
-      <w:r>
-        <w:rPr>
-          <w:rFonts w:ascii="Times New Roman" w:eastAsia="Times New Roman" w:hAnsi="Times New Roman" w:cs="Times New Roman"/>
-          <w:sz w:val="24"/>
-          <w:szCs w:val="24"/>
-          <w:lang w:val="en-US" w:eastAsia="fr-FR"/>
-        </w:rPr>
-        <w:t>, type-A behavior, and low density lipoprotein cholesterol as predictors. Calculate the misclassification rate for your model using this function and a prediction on the "response" scale:</w:t>
-      </w:r>
+          <w:lang w:val="en-US" w:eastAsia="fr-FR"/>
+        </w:rPr>
+      </w:pPr>
     </w:p>
     <w:p>
       <w:pPr>
@@ -2862,9 +3298,40 @@
           <w:rFonts w:ascii="Courier New" w:eastAsia="Times New Roman" w:hAnsi="Courier New" w:cs="Courier New"/>
           <w:sz w:val="20"/>
           <w:szCs w:val="20"/>
-          <w:lang w:eastAsia="fr-FR"/>
-        </w:rPr>
-      </w:pPr>
+          <w:lang w:val="en-US" w:eastAsia="fr-FR"/>
+        </w:rPr>
+      </w:pPr>
+      <w:proofErr w:type="gramStart"/>
+      <w:r>
+        <w:rPr>
+          <w:rFonts w:ascii="Courier New" w:eastAsia="Times New Roman" w:hAnsi="Courier New" w:cs="Courier New"/>
+          <w:sz w:val="20"/>
+          <w:szCs w:val="20"/>
+          <w:lang w:val="en-US" w:eastAsia="fr-FR"/>
+        </w:rPr>
+        <w:t>library(</w:t>
+      </w:r>
+      <w:proofErr w:type="spellStart"/>
+      <w:proofErr w:type="gramEnd"/>
+      <w:r>
+        <w:rPr>
+          <w:rFonts w:ascii="Courier New" w:eastAsia="Times New Roman" w:hAnsi="Courier New" w:cs="Courier New"/>
+          <w:sz w:val="20"/>
+          <w:szCs w:val="20"/>
+          <w:lang w:val="en-US" w:eastAsia="fr-FR"/>
+        </w:rPr>
+        <w:t>ElemStatLearn</w:t>
+      </w:r>
+      <w:proofErr w:type="spellEnd"/>
+      <w:r>
+        <w:rPr>
+          <w:rFonts w:ascii="Courier New" w:eastAsia="Times New Roman" w:hAnsi="Courier New" w:cs="Courier New"/>
+          <w:sz w:val="20"/>
+          <w:szCs w:val="20"/>
+          <w:lang w:val="en-US" w:eastAsia="fr-FR"/>
+        </w:rPr>
+        <w:t>)</w:t>
+      </w:r>
     </w:p>
     <w:p>
       <w:pPr>
@@ -2890,49 +3357,18 @@
           <w:rFonts w:ascii="Courier New" w:eastAsia="Times New Roman" w:hAnsi="Courier New" w:cs="Courier New"/>
           <w:sz w:val="20"/>
           <w:szCs w:val="20"/>
-          <w:lang w:eastAsia="fr-FR"/>
-        </w:rPr>
-      </w:pPr>
-      <w:proofErr w:type="spellStart"/>
-      <w:r>
-        <w:rPr>
-          <w:rFonts w:ascii="Courier New" w:eastAsia="Times New Roman" w:hAnsi="Courier New" w:cs="Courier New"/>
-          <w:sz w:val="20"/>
-          <w:szCs w:val="20"/>
-          <w:lang w:eastAsia="fr-FR"/>
-        </w:rPr>
-        <w:t>missClass</w:t>
-      </w:r>
-      <w:proofErr w:type="spellEnd"/>
-      <w:r>
-        <w:rPr>
-          <w:rFonts w:ascii="Courier New" w:eastAsia="Times New Roman" w:hAnsi="Courier New" w:cs="Courier New"/>
-          <w:sz w:val="20"/>
-          <w:szCs w:val="20"/>
-          <w:lang w:eastAsia="fr-FR"/>
-        </w:rPr>
-        <w:t xml:space="preserve"> = </w:t>
-      </w:r>
-      <w:proofErr w:type="spellStart"/>
+          <w:lang w:val="en-US" w:eastAsia="fr-FR"/>
+        </w:rPr>
+      </w:pPr>
       <w:proofErr w:type="gramStart"/>
       <w:r>
         <w:rPr>
           <w:rFonts w:ascii="Courier New" w:eastAsia="Times New Roman" w:hAnsi="Courier New" w:cs="Courier New"/>
           <w:sz w:val="20"/>
           <w:szCs w:val="20"/>
-          <w:lang w:eastAsia="fr-FR"/>
-        </w:rPr>
-        <w:t>function</w:t>
-      </w:r>
-      <w:proofErr w:type="spellEnd"/>
-      <w:r>
-        <w:rPr>
-          <w:rFonts w:ascii="Courier New" w:eastAsia="Times New Roman" w:hAnsi="Courier New" w:cs="Courier New"/>
-          <w:sz w:val="20"/>
-          <w:szCs w:val="20"/>
-          <w:lang w:eastAsia="fr-FR"/>
-        </w:rPr>
-        <w:t>(</w:t>
+          <w:lang w:val="en-US" w:eastAsia="fr-FR"/>
+        </w:rPr>
+        <w:t>data(</w:t>
       </w:r>
       <w:proofErr w:type="spellStart"/>
       <w:proofErr w:type="gramEnd"/>
@@ -2941,9 +3377,9 @@
           <w:rFonts w:ascii="Courier New" w:eastAsia="Times New Roman" w:hAnsi="Courier New" w:cs="Courier New"/>
           <w:sz w:val="20"/>
           <w:szCs w:val="20"/>
-          <w:lang w:eastAsia="fr-FR"/>
-        </w:rPr>
-        <w:t>values,prediction</w:t>
+          <w:lang w:val="en-US" w:eastAsia="fr-FR"/>
+        </w:rPr>
+        <w:t>vowel.train</w:t>
       </w:r>
       <w:proofErr w:type="spellEnd"/>
       <w:r>
@@ -2951,69 +3387,9 @@
           <w:rFonts w:ascii="Courier New" w:eastAsia="Times New Roman" w:hAnsi="Courier New" w:cs="Courier New"/>
           <w:sz w:val="20"/>
           <w:szCs w:val="20"/>
-          <w:lang w:eastAsia="fr-FR"/>
-        </w:rPr>
-        <w:t>){</w:t>
-      </w:r>
-      <w:proofErr w:type="spellStart"/>
-      <w:r>
-        <w:rPr>
-          <w:rFonts w:ascii="Courier New" w:eastAsia="Times New Roman" w:hAnsi="Courier New" w:cs="Courier New"/>
-          <w:sz w:val="20"/>
-          <w:szCs w:val="20"/>
-          <w:lang w:eastAsia="fr-FR"/>
-        </w:rPr>
-        <w:t>sum</w:t>
-      </w:r>
-      <w:proofErr w:type="spellEnd"/>
-      <w:r>
-        <w:rPr>
-          <w:rFonts w:ascii="Courier New" w:eastAsia="Times New Roman" w:hAnsi="Courier New" w:cs="Courier New"/>
-          <w:sz w:val="20"/>
-          <w:szCs w:val="20"/>
-          <w:lang w:eastAsia="fr-FR"/>
-        </w:rPr>
-        <w:t>(((</w:t>
-      </w:r>
-      <w:proofErr w:type="spellStart"/>
-      <w:r>
-        <w:rPr>
-          <w:rFonts w:ascii="Courier New" w:eastAsia="Times New Roman" w:hAnsi="Courier New" w:cs="Courier New"/>
-          <w:sz w:val="20"/>
-          <w:szCs w:val="20"/>
-          <w:lang w:eastAsia="fr-FR"/>
-        </w:rPr>
-        <w:t>prediction</w:t>
-      </w:r>
-      <w:proofErr w:type="spellEnd"/>
-      <w:r>
-        <w:rPr>
-          <w:rFonts w:ascii="Courier New" w:eastAsia="Times New Roman" w:hAnsi="Courier New" w:cs="Courier New"/>
-          <w:sz w:val="20"/>
-          <w:szCs w:val="20"/>
-          <w:lang w:eastAsia="fr-FR"/>
-        </w:rPr>
-        <w:t xml:space="preserve"> &gt; 0.5)*1) != values)/</w:t>
-      </w:r>
-      <w:proofErr w:type="spellStart"/>
-      <w:r>
-        <w:rPr>
-          <w:rFonts w:ascii="Courier New" w:eastAsia="Times New Roman" w:hAnsi="Courier New" w:cs="Courier New"/>
-          <w:sz w:val="20"/>
-          <w:szCs w:val="20"/>
-          <w:lang w:eastAsia="fr-FR"/>
-        </w:rPr>
-        <w:t>length</w:t>
-      </w:r>
-      <w:proofErr w:type="spellEnd"/>
-      <w:r>
-        <w:rPr>
-          <w:rFonts w:ascii="Courier New" w:eastAsia="Times New Roman" w:hAnsi="Courier New" w:cs="Courier New"/>
-          <w:sz w:val="20"/>
-          <w:szCs w:val="20"/>
-          <w:lang w:eastAsia="fr-FR"/>
-        </w:rPr>
-        <w:t>(values)}</w:t>
+          <w:lang w:val="en-US" w:eastAsia="fr-FR"/>
+        </w:rPr>
+        <w:t>)</w:t>
       </w:r>
     </w:p>
     <w:p>
@@ -3040,434 +3416,39 @@
           <w:rFonts w:ascii="Courier New" w:eastAsia="Times New Roman" w:hAnsi="Courier New" w:cs="Courier New"/>
           <w:sz w:val="20"/>
           <w:szCs w:val="20"/>
-          <w:lang w:eastAsia="fr-FR"/>
-        </w:rPr>
-      </w:pPr>
-    </w:p>
-    <w:p>
-      <w:pPr>
-        <w:spacing w:before="100" w:beforeAutospacing="1" w:after="100" w:afterAutospacing="1"/>
-        <w:rPr>
-          <w:rFonts w:ascii="Times New Roman" w:eastAsia="Times New Roman" w:hAnsi="Times New Roman" w:cs="Times New Roman"/>
-          <w:sz w:val="24"/>
-          <w:szCs w:val="24"/>
-          <w:lang w:val="en-US" w:eastAsia="fr-FR"/>
-        </w:rPr>
-      </w:pPr>
-      <w:r>
-        <w:rPr>
-          <w:rFonts w:ascii="Times New Roman" w:eastAsia="Times New Roman" w:hAnsi="Times New Roman" w:cs="Times New Roman"/>
-          <w:sz w:val="24"/>
-          <w:szCs w:val="24"/>
-          <w:lang w:val="en-US" w:eastAsia="fr-FR"/>
-        </w:rPr>
-        <w:t xml:space="preserve">What is the misclassification rate on the training set? What is the misclassification rate on the test set? </w:t>
-      </w:r>
-    </w:p>
-    <w:p>
-      <w:pPr>
-        <w:rPr>
-          <w:rFonts w:ascii="Times New Roman" w:eastAsia="Times New Roman" w:hAnsi="Times New Roman" w:cs="Times New Roman"/>
-          <w:sz w:val="24"/>
-          <w:szCs w:val="24"/>
-          <w:lang w:val="en-US" w:eastAsia="fr-FR"/>
-        </w:rPr>
-      </w:pPr>
-      <w:r>
-        <w:rPr>
-          <w:rFonts w:ascii="Times New Roman" w:eastAsia="Times New Roman" w:hAnsi="Times New Roman" w:cs="Times New Roman"/>
-          <w:sz w:val="24"/>
-          <w:szCs w:val="24"/>
-          <w:lang w:eastAsia="fr-FR"/>
-        </w:rPr>
-        <w:object w:dxaOrig="225" w:dyaOrig="225">
-          <v:shape id="_x0000_i1085" type="#_x0000_t75" style="width:18.2pt;height:15.55pt" o:ole="">
-            <v:imagedata r:id="rId5" o:title=""/>
-          </v:shape>
-          <w:control r:id="rId19" w:name="DefaultOcxName17" w:shapeid="_x0000_i1085"/>
-        </w:object>
-      </w:r>
-      <w:r>
-        <w:rPr>
-          <w:rFonts w:ascii="Times New Roman" w:eastAsia="Times New Roman" w:hAnsi="Times New Roman" w:cs="Times New Roman"/>
-          <w:sz w:val="24"/>
-          <w:szCs w:val="24"/>
-          <w:lang w:val="en-US" w:eastAsia="fr-FR"/>
-        </w:rPr>
-        <w:t xml:space="preserve">Test Set Misclassification: </w:t>
-      </w:r>
+          <w:lang w:val="en-US" w:eastAsia="fr-FR"/>
+        </w:rPr>
+      </w:pPr>
       <w:proofErr w:type="gramStart"/>
       <w:r>
         <w:rPr>
-          <w:rFonts w:ascii="Times New Roman" w:eastAsia="Times New Roman" w:hAnsi="Times New Roman" w:cs="Times New Roman"/>
-          <w:sz w:val="24"/>
-          <w:szCs w:val="24"/>
-          <w:lang w:val="en-US" w:eastAsia="fr-FR"/>
-        </w:rPr>
-        <w:t xml:space="preserve">0.35 </w:t>
-      </w:r>
-      <w:r>
-        <w:rPr>
-          <w:rFonts w:ascii="Times New Roman" w:eastAsia="Times New Roman" w:hAnsi="Times New Roman" w:cs="Times New Roman"/>
-          <w:sz w:val="24"/>
-          <w:szCs w:val="24"/>
-          <w:lang w:val="en-US" w:eastAsia="fr-FR"/>
-        </w:rPr>
-        <w:t>;</w:t>
-      </w:r>
+          <w:rFonts w:ascii="Courier New" w:eastAsia="Times New Roman" w:hAnsi="Courier New" w:cs="Courier New"/>
+          <w:sz w:val="20"/>
+          <w:szCs w:val="20"/>
+          <w:lang w:val="en-US" w:eastAsia="fr-FR"/>
+        </w:rPr>
+        <w:t>data(</w:t>
+      </w:r>
+      <w:proofErr w:type="spellStart"/>
       <w:proofErr w:type="gramEnd"/>
       <w:r>
         <w:rPr>
-          <w:rFonts w:ascii="Times New Roman" w:eastAsia="Times New Roman" w:hAnsi="Times New Roman" w:cs="Times New Roman"/>
-          <w:sz w:val="24"/>
-          <w:szCs w:val="24"/>
-          <w:lang w:val="en-US" w:eastAsia="fr-FR"/>
-        </w:rPr>
-        <w:t xml:space="preserve"> </w:t>
-      </w:r>
-      <w:r>
-        <w:rPr>
-          <w:rFonts w:ascii="Times New Roman" w:eastAsia="Times New Roman" w:hAnsi="Times New Roman" w:cs="Times New Roman"/>
-          <w:sz w:val="24"/>
-          <w:szCs w:val="24"/>
-          <w:lang w:val="en-US" w:eastAsia="fr-FR"/>
-        </w:rPr>
-        <w:t>Training Set: 0.31</w:t>
-      </w:r>
-    </w:p>
-    <w:p>
-      <w:pPr>
-        <w:rPr>
-          <w:rFonts w:ascii="Times New Roman" w:eastAsia="Times New Roman" w:hAnsi="Times New Roman" w:cs="Times New Roman"/>
-          <w:sz w:val="24"/>
-          <w:szCs w:val="24"/>
-          <w:lang w:val="en-US" w:eastAsia="fr-FR"/>
-        </w:rPr>
-      </w:pPr>
-      <w:r>
-        <w:rPr>
-          <w:rFonts w:ascii="Times New Roman" w:eastAsia="Times New Roman" w:hAnsi="Times New Roman" w:cs="Times New Roman"/>
-          <w:sz w:val="24"/>
-          <w:szCs w:val="24"/>
-          <w:lang w:eastAsia="fr-FR"/>
-        </w:rPr>
-        <w:object w:dxaOrig="225" w:dyaOrig="225">
-          <v:shape id="_x0000_i1084" type="#_x0000_t75" style="width:18.2pt;height:15.55pt" o:ole="">
-            <v:imagedata r:id="rId5" o:title=""/>
-          </v:shape>
-          <w:control r:id="rId20" w:name="DefaultOcxName18" w:shapeid="_x0000_i1084"/>
-        </w:object>
-      </w:r>
-      <w:r>
-        <w:rPr>
-          <w:rFonts w:ascii="Times New Roman" w:eastAsia="Times New Roman" w:hAnsi="Times New Roman" w:cs="Times New Roman"/>
-          <w:sz w:val="24"/>
-          <w:szCs w:val="24"/>
-          <w:lang w:val="en-US" w:eastAsia="fr-FR"/>
-        </w:rPr>
-        <w:t xml:space="preserve">Test Set Misclassification: </w:t>
-      </w:r>
-      <w:proofErr w:type="gramStart"/>
-      <w:r>
-        <w:rPr>
-          <w:rFonts w:ascii="Times New Roman" w:eastAsia="Times New Roman" w:hAnsi="Times New Roman" w:cs="Times New Roman"/>
-          <w:sz w:val="24"/>
-          <w:szCs w:val="24"/>
-          <w:lang w:val="en-US" w:eastAsia="fr-FR"/>
-        </w:rPr>
-        <w:t xml:space="preserve">0.43 </w:t>
-      </w:r>
-      <w:r>
-        <w:rPr>
-          <w:rFonts w:ascii="Times New Roman" w:eastAsia="Times New Roman" w:hAnsi="Times New Roman" w:cs="Times New Roman"/>
-          <w:sz w:val="24"/>
-          <w:szCs w:val="24"/>
-          <w:lang w:val="en-US" w:eastAsia="fr-FR"/>
-        </w:rPr>
-        <w:t>;</w:t>
-      </w:r>
-      <w:proofErr w:type="gramEnd"/>
-      <w:r>
-        <w:rPr>
-          <w:rFonts w:ascii="Times New Roman" w:eastAsia="Times New Roman" w:hAnsi="Times New Roman" w:cs="Times New Roman"/>
-          <w:sz w:val="24"/>
-          <w:szCs w:val="24"/>
-          <w:lang w:val="en-US" w:eastAsia="fr-FR"/>
-        </w:rPr>
-        <w:t xml:space="preserve"> </w:t>
-      </w:r>
-      <w:r>
-        <w:rPr>
-          <w:rFonts w:ascii="Times New Roman" w:eastAsia="Times New Roman" w:hAnsi="Times New Roman" w:cs="Times New Roman"/>
-          <w:sz w:val="24"/>
-          <w:szCs w:val="24"/>
-          <w:lang w:val="en-US" w:eastAsia="fr-FR"/>
-        </w:rPr>
-        <w:t>Training Set: 0.31</w:t>
-      </w:r>
-    </w:p>
-    <w:p>
-      <w:pPr>
-        <w:rPr>
-          <w:rFonts w:ascii="Times New Roman" w:eastAsia="Times New Roman" w:hAnsi="Times New Roman" w:cs="Times New Roman"/>
-          <w:sz w:val="24"/>
-          <w:szCs w:val="24"/>
-          <w:lang w:val="en-US" w:eastAsia="fr-FR"/>
-        </w:rPr>
-      </w:pPr>
-      <w:r>
-        <w:rPr>
-          <w:rFonts w:ascii="Times New Roman" w:eastAsia="Times New Roman" w:hAnsi="Times New Roman" w:cs="Times New Roman"/>
-          <w:sz w:val="24"/>
-          <w:szCs w:val="24"/>
-          <w:lang w:eastAsia="fr-FR"/>
-        </w:rPr>
-        <w:object w:dxaOrig="225" w:dyaOrig="225">
-          <v:shape id="_x0000_i1083" type="#_x0000_t75" style="width:18.2pt;height:15.55pt" o:ole="">
-            <v:imagedata r:id="rId5" o:title=""/>
-          </v:shape>
-          <w:control r:id="rId21" w:name="DefaultOcxName19" w:shapeid="_x0000_i1083"/>
-        </w:object>
-      </w:r>
-      <w:r>
-        <w:rPr>
-          <w:rFonts w:ascii="Times New Roman" w:eastAsia="Times New Roman" w:hAnsi="Times New Roman" w:cs="Times New Roman"/>
-          <w:sz w:val="24"/>
-          <w:szCs w:val="24"/>
-          <w:lang w:val="en-US" w:eastAsia="fr-FR"/>
-        </w:rPr>
-        <w:t xml:space="preserve">Test Set Misclassification: </w:t>
-      </w:r>
-      <w:proofErr w:type="gramStart"/>
-      <w:r>
-        <w:rPr>
-          <w:rFonts w:ascii="Times New Roman" w:eastAsia="Times New Roman" w:hAnsi="Times New Roman" w:cs="Times New Roman"/>
-          <w:sz w:val="24"/>
-          <w:szCs w:val="24"/>
-          <w:lang w:val="en-US" w:eastAsia="fr-FR"/>
-        </w:rPr>
-        <w:t xml:space="preserve">0.31 </w:t>
-      </w:r>
-      <w:r>
-        <w:rPr>
-          <w:rFonts w:ascii="Times New Roman" w:eastAsia="Times New Roman" w:hAnsi="Times New Roman" w:cs="Times New Roman"/>
-          <w:sz w:val="24"/>
-          <w:szCs w:val="24"/>
-          <w:lang w:val="en-US" w:eastAsia="fr-FR"/>
-        </w:rPr>
-        <w:t>;</w:t>
-      </w:r>
-      <w:proofErr w:type="gramEnd"/>
-      <w:r>
-        <w:rPr>
-          <w:rFonts w:ascii="Times New Roman" w:eastAsia="Times New Roman" w:hAnsi="Times New Roman" w:cs="Times New Roman"/>
-          <w:sz w:val="24"/>
-          <w:szCs w:val="24"/>
-          <w:lang w:val="en-US" w:eastAsia="fr-FR"/>
-        </w:rPr>
-        <w:t xml:space="preserve"> </w:t>
-      </w:r>
-      <w:r>
-        <w:rPr>
-          <w:rFonts w:ascii="Times New Roman" w:eastAsia="Times New Roman" w:hAnsi="Times New Roman" w:cs="Times New Roman"/>
-          <w:sz w:val="24"/>
-          <w:szCs w:val="24"/>
-          <w:lang w:val="en-US" w:eastAsia="fr-FR"/>
-        </w:rPr>
-        <w:t>Training Set: 0.27</w:t>
-      </w:r>
-    </w:p>
-    <w:p>
-      <w:pPr>
-        <w:rPr>
-          <w:rFonts w:ascii="Times New Roman" w:eastAsia="Times New Roman" w:hAnsi="Times New Roman" w:cs="Times New Roman"/>
-          <w:sz w:val="24"/>
-          <w:szCs w:val="24"/>
-          <w:lang w:val="en-US" w:eastAsia="fr-FR"/>
-        </w:rPr>
-      </w:pPr>
-      <w:r>
-        <w:rPr>
-          <w:rFonts w:ascii="Times New Roman" w:eastAsia="Times New Roman" w:hAnsi="Times New Roman" w:cs="Times New Roman"/>
-          <w:sz w:val="24"/>
-          <w:szCs w:val="24"/>
-          <w:lang w:eastAsia="fr-FR"/>
-        </w:rPr>
-        <w:object w:dxaOrig="225" w:dyaOrig="225">
-          <v:shape id="_x0000_i1082" type="#_x0000_t75" style="width:18.2pt;height:15.55pt" o:ole="">
-            <v:imagedata r:id="rId5" o:title=""/>
-          </v:shape>
-          <w:control r:id="rId22" w:name="DefaultOcxName20" w:shapeid="_x0000_i1082"/>
-        </w:object>
-      </w:r>
-      <w:r>
-        <w:rPr>
-          <w:rFonts w:ascii="Times New Roman" w:eastAsia="Times New Roman" w:hAnsi="Times New Roman" w:cs="Times New Roman"/>
-          <w:sz w:val="24"/>
-          <w:szCs w:val="24"/>
-          <w:lang w:val="en-US" w:eastAsia="fr-FR"/>
-        </w:rPr>
-        <w:t xml:space="preserve">Test Set Misclassification: </w:t>
-      </w:r>
-      <w:proofErr w:type="gramStart"/>
-      <w:r>
-        <w:rPr>
-          <w:rFonts w:ascii="Times New Roman" w:eastAsia="Times New Roman" w:hAnsi="Times New Roman" w:cs="Times New Roman"/>
-          <w:sz w:val="24"/>
-          <w:szCs w:val="24"/>
-          <w:lang w:val="en-US" w:eastAsia="fr-FR"/>
-        </w:rPr>
-        <w:t xml:space="preserve">0.27 </w:t>
-      </w:r>
-      <w:r>
-        <w:rPr>
-          <w:rFonts w:ascii="Times New Roman" w:eastAsia="Times New Roman" w:hAnsi="Times New Roman" w:cs="Times New Roman"/>
-          <w:sz w:val="24"/>
-          <w:szCs w:val="24"/>
-          <w:lang w:val="en-US" w:eastAsia="fr-FR"/>
-        </w:rPr>
-        <w:t>;</w:t>
-      </w:r>
-      <w:proofErr w:type="gramEnd"/>
-      <w:r>
-        <w:rPr>
-          <w:rFonts w:ascii="Times New Roman" w:eastAsia="Times New Roman" w:hAnsi="Times New Roman" w:cs="Times New Roman"/>
-          <w:sz w:val="24"/>
-          <w:szCs w:val="24"/>
-          <w:lang w:val="en-US" w:eastAsia="fr-FR"/>
-        </w:rPr>
-        <w:t xml:space="preserve"> </w:t>
-      </w:r>
-      <w:r>
-        <w:rPr>
-          <w:rFonts w:ascii="Times New Roman" w:eastAsia="Times New Roman" w:hAnsi="Times New Roman" w:cs="Times New Roman"/>
-          <w:sz w:val="24"/>
-          <w:szCs w:val="24"/>
-          <w:lang w:val="en-US" w:eastAsia="fr-FR"/>
-        </w:rPr>
-        <w:t>Training Set: 0.31</w:t>
-      </w:r>
-    </w:p>
-    <w:p>
-      <w:pPr>
-        <w:rPr>
-          <w:rFonts w:ascii="Times New Roman" w:eastAsia="Times New Roman" w:hAnsi="Times New Roman" w:cs="Times New Roman"/>
-          <w:sz w:val="24"/>
-          <w:szCs w:val="24"/>
-          <w:lang w:val="en-US" w:eastAsia="fr-FR"/>
-        </w:rPr>
-      </w:pPr>
-    </w:p>
-    <w:p>
-      <w:pPr>
-        <w:rPr>
-          <w:rFonts w:ascii="Times New Roman" w:eastAsia="Times New Roman" w:hAnsi="Times New Roman" w:cs="Times New Roman"/>
-          <w:sz w:val="24"/>
-          <w:szCs w:val="24"/>
-          <w:lang w:val="en-US" w:eastAsia="fr-FR"/>
-        </w:rPr>
-      </w:pPr>
-    </w:p>
-    <w:p>
-      <w:pPr>
-        <w:rPr>
-          <w:rFonts w:ascii="Times New Roman" w:eastAsia="Times New Roman" w:hAnsi="Times New Roman" w:cs="Times New Roman"/>
-          <w:sz w:val="24"/>
-          <w:szCs w:val="24"/>
-          <w:lang w:val="en-US" w:eastAsia="fr-FR"/>
-        </w:rPr>
-      </w:pPr>
-      <w:r>
-        <w:rPr>
-          <w:rFonts w:ascii="Times New Roman" w:eastAsia="Times New Roman" w:hAnsi="Times New Roman" w:cs="Times New Roman"/>
-          <w:sz w:val="24"/>
-          <w:szCs w:val="24"/>
-          <w:lang w:val="en-US" w:eastAsia="fr-FR"/>
-        </w:rPr>
-        <w:t>1</w:t>
-      </w:r>
-      <w:r>
-        <w:rPr>
-          <w:rFonts w:ascii="Times New Roman" w:eastAsia="Times New Roman" w:hAnsi="Times New Roman" w:cs="Times New Roman"/>
-          <w:sz w:val="24"/>
-          <w:szCs w:val="24"/>
-          <w:lang w:val="en-US" w:eastAsia="fr-FR"/>
-        </w:rPr>
-        <w:t xml:space="preserve"> </w:t>
-      </w:r>
-      <w:r>
-        <w:rPr>
-          <w:rFonts w:ascii="Times New Roman" w:eastAsia="Times New Roman" w:hAnsi="Times New Roman" w:cs="Times New Roman"/>
-          <w:sz w:val="24"/>
-          <w:szCs w:val="24"/>
-          <w:lang w:val="en-US" w:eastAsia="fr-FR"/>
-        </w:rPr>
-        <w:t>point</w:t>
-      </w:r>
-    </w:p>
-    <w:p>
-      <w:pPr>
-        <w:rPr>
-          <w:rFonts w:ascii="Times New Roman" w:eastAsia="Times New Roman" w:hAnsi="Times New Roman" w:cs="Times New Roman"/>
-          <w:b/>
-          <w:sz w:val="24"/>
-          <w:szCs w:val="24"/>
-          <w:lang w:val="en-US" w:eastAsia="fr-FR"/>
-        </w:rPr>
-      </w:pPr>
-      <w:r>
-        <w:rPr>
-          <w:rFonts w:ascii="Times New Roman" w:eastAsia="Times New Roman" w:hAnsi="Times New Roman" w:cs="Times New Roman"/>
-          <w:b/>
-          <w:sz w:val="24"/>
-          <w:szCs w:val="24"/>
-          <w:lang w:val="en-US" w:eastAsia="fr-FR"/>
-        </w:rPr>
-        <w:t xml:space="preserve">5. Load the </w:t>
-      </w:r>
-      <w:proofErr w:type="spellStart"/>
-      <w:r>
-        <w:rPr>
-          <w:rFonts w:ascii="Times New Roman" w:eastAsia="Times New Roman" w:hAnsi="Times New Roman" w:cs="Times New Roman"/>
-          <w:b/>
-          <w:sz w:val="24"/>
-          <w:szCs w:val="24"/>
-          <w:lang w:val="en-US" w:eastAsia="fr-FR"/>
-        </w:rPr>
-        <w:t>vowel.train</w:t>
+          <w:rFonts w:ascii="Courier New" w:eastAsia="Times New Roman" w:hAnsi="Courier New" w:cs="Courier New"/>
+          <w:sz w:val="20"/>
+          <w:szCs w:val="20"/>
+          <w:lang w:val="en-US" w:eastAsia="fr-FR"/>
+        </w:rPr>
+        <w:t>vowel.test</w:t>
       </w:r>
       <w:proofErr w:type="spellEnd"/>
       <w:r>
         <w:rPr>
-          <w:rFonts w:ascii="Times New Roman" w:eastAsia="Times New Roman" w:hAnsi="Times New Roman" w:cs="Times New Roman"/>
-          <w:b/>
-          <w:sz w:val="24"/>
-          <w:szCs w:val="24"/>
-          <w:lang w:val="en-US" w:eastAsia="fr-FR"/>
-        </w:rPr>
-        <w:t xml:space="preserve"> and </w:t>
-      </w:r>
-      <w:proofErr w:type="spellStart"/>
-      <w:r>
-        <w:rPr>
-          <w:rFonts w:ascii="Times New Roman" w:eastAsia="Times New Roman" w:hAnsi="Times New Roman" w:cs="Times New Roman"/>
-          <w:b/>
-          <w:sz w:val="24"/>
-          <w:szCs w:val="24"/>
-          <w:lang w:val="en-US" w:eastAsia="fr-FR"/>
-        </w:rPr>
-        <w:t>vowel.test</w:t>
-      </w:r>
-      <w:proofErr w:type="spellEnd"/>
-      <w:r>
-        <w:rPr>
-          <w:rFonts w:ascii="Times New Roman" w:eastAsia="Times New Roman" w:hAnsi="Times New Roman" w:cs="Times New Roman"/>
-          <w:b/>
-          <w:sz w:val="24"/>
-          <w:szCs w:val="24"/>
-          <w:lang w:val="en-US" w:eastAsia="fr-FR"/>
-        </w:rPr>
-        <w:t xml:space="preserve"> data sets:</w:t>
+          <w:rFonts w:ascii="Courier New" w:eastAsia="Times New Roman" w:hAnsi="Courier New" w:cs="Courier New"/>
+          <w:sz w:val="20"/>
+          <w:szCs w:val="20"/>
+          <w:lang w:val="en-US" w:eastAsia="fr-FR"/>
+        </w:rPr>
+        <w:t>)</w:t>
       </w:r>
     </w:p>
     <w:p>
@@ -3494,212 +3475,7 @@
           <w:rFonts w:ascii="Courier New" w:eastAsia="Times New Roman" w:hAnsi="Courier New" w:cs="Courier New"/>
           <w:sz w:val="20"/>
           <w:szCs w:val="20"/>
-          <w:lang w:eastAsia="fr-FR"/>
-        </w:rPr>
-      </w:pPr>
-    </w:p>
-    <w:p>
-      <w:pPr>
-        <w:tabs>
-          <w:tab w:val="left" w:pos="916"/>
-          <w:tab w:val="left" w:pos="1832"/>
-          <w:tab w:val="left" w:pos="2748"/>
-          <w:tab w:val="left" w:pos="3664"/>
-          <w:tab w:val="left" w:pos="4580"/>
-          <w:tab w:val="left" w:pos="5496"/>
-          <w:tab w:val="left" w:pos="6412"/>
-          <w:tab w:val="left" w:pos="7328"/>
-          <w:tab w:val="left" w:pos="8244"/>
-          <w:tab w:val="left" w:pos="9160"/>
-          <w:tab w:val="left" w:pos="10076"/>
-          <w:tab w:val="left" w:pos="10992"/>
-          <w:tab w:val="left" w:pos="11908"/>
-          <w:tab w:val="left" w:pos="12824"/>
-          <w:tab w:val="left" w:pos="13740"/>
-          <w:tab w:val="left" w:pos="14656"/>
-        </w:tabs>
-        <w:rPr>
-          <w:rFonts w:ascii="Courier New" w:eastAsia="Times New Roman" w:hAnsi="Courier New" w:cs="Courier New"/>
-          <w:sz w:val="20"/>
-          <w:szCs w:val="20"/>
-          <w:lang w:val="en-US" w:eastAsia="fr-FR"/>
-        </w:rPr>
-      </w:pPr>
-      <w:proofErr w:type="gramStart"/>
-      <w:r>
-        <w:rPr>
-          <w:rFonts w:ascii="Courier New" w:eastAsia="Times New Roman" w:hAnsi="Courier New" w:cs="Courier New"/>
-          <w:sz w:val="20"/>
-          <w:szCs w:val="20"/>
-          <w:lang w:val="en-US" w:eastAsia="fr-FR"/>
-        </w:rPr>
-        <w:t>library(</w:t>
-      </w:r>
-      <w:proofErr w:type="spellStart"/>
-      <w:proofErr w:type="gramEnd"/>
-      <w:r>
-        <w:rPr>
-          <w:rFonts w:ascii="Courier New" w:eastAsia="Times New Roman" w:hAnsi="Courier New" w:cs="Courier New"/>
-          <w:sz w:val="20"/>
-          <w:szCs w:val="20"/>
-          <w:lang w:val="en-US" w:eastAsia="fr-FR"/>
-        </w:rPr>
-        <w:t>ElemStatLearn</w:t>
-      </w:r>
-      <w:proofErr w:type="spellEnd"/>
-      <w:r>
-        <w:rPr>
-          <w:rFonts w:ascii="Courier New" w:eastAsia="Times New Roman" w:hAnsi="Courier New" w:cs="Courier New"/>
-          <w:sz w:val="20"/>
-          <w:szCs w:val="20"/>
-          <w:lang w:val="en-US" w:eastAsia="fr-FR"/>
-        </w:rPr>
-        <w:t>)</w:t>
-      </w:r>
-    </w:p>
-    <w:p>
-      <w:pPr>
-        <w:tabs>
-          <w:tab w:val="left" w:pos="916"/>
-          <w:tab w:val="left" w:pos="1832"/>
-          <w:tab w:val="left" w:pos="2748"/>
-          <w:tab w:val="left" w:pos="3664"/>
-          <w:tab w:val="left" w:pos="4580"/>
-          <w:tab w:val="left" w:pos="5496"/>
-          <w:tab w:val="left" w:pos="6412"/>
-          <w:tab w:val="left" w:pos="7328"/>
-          <w:tab w:val="left" w:pos="8244"/>
-          <w:tab w:val="left" w:pos="9160"/>
-          <w:tab w:val="left" w:pos="10076"/>
-          <w:tab w:val="left" w:pos="10992"/>
-          <w:tab w:val="left" w:pos="11908"/>
-          <w:tab w:val="left" w:pos="12824"/>
-          <w:tab w:val="left" w:pos="13740"/>
-          <w:tab w:val="left" w:pos="14656"/>
-        </w:tabs>
-        <w:rPr>
-          <w:rFonts w:ascii="Courier New" w:eastAsia="Times New Roman" w:hAnsi="Courier New" w:cs="Courier New"/>
-          <w:sz w:val="20"/>
-          <w:szCs w:val="20"/>
-          <w:lang w:val="en-US" w:eastAsia="fr-FR"/>
-        </w:rPr>
-      </w:pPr>
-      <w:proofErr w:type="gramStart"/>
-      <w:r>
-        <w:rPr>
-          <w:rFonts w:ascii="Courier New" w:eastAsia="Times New Roman" w:hAnsi="Courier New" w:cs="Courier New"/>
-          <w:sz w:val="20"/>
-          <w:szCs w:val="20"/>
-          <w:lang w:val="en-US" w:eastAsia="fr-FR"/>
-        </w:rPr>
-        <w:t>data(</w:t>
-      </w:r>
-      <w:proofErr w:type="spellStart"/>
-      <w:proofErr w:type="gramEnd"/>
-      <w:r>
-        <w:rPr>
-          <w:rFonts w:ascii="Courier New" w:eastAsia="Times New Roman" w:hAnsi="Courier New" w:cs="Courier New"/>
-          <w:sz w:val="20"/>
-          <w:szCs w:val="20"/>
-          <w:lang w:val="en-US" w:eastAsia="fr-FR"/>
-        </w:rPr>
-        <w:t>vowel.train</w:t>
-      </w:r>
-      <w:proofErr w:type="spellEnd"/>
-      <w:r>
-        <w:rPr>
-          <w:rFonts w:ascii="Courier New" w:eastAsia="Times New Roman" w:hAnsi="Courier New" w:cs="Courier New"/>
-          <w:sz w:val="20"/>
-          <w:szCs w:val="20"/>
-          <w:lang w:val="en-US" w:eastAsia="fr-FR"/>
-        </w:rPr>
-        <w:t>)</w:t>
-      </w:r>
-    </w:p>
-    <w:p>
-      <w:pPr>
-        <w:tabs>
-          <w:tab w:val="left" w:pos="916"/>
-          <w:tab w:val="left" w:pos="1832"/>
-          <w:tab w:val="left" w:pos="2748"/>
-          <w:tab w:val="left" w:pos="3664"/>
-          <w:tab w:val="left" w:pos="4580"/>
-          <w:tab w:val="left" w:pos="5496"/>
-          <w:tab w:val="left" w:pos="6412"/>
-          <w:tab w:val="left" w:pos="7328"/>
-          <w:tab w:val="left" w:pos="8244"/>
-          <w:tab w:val="left" w:pos="9160"/>
-          <w:tab w:val="left" w:pos="10076"/>
-          <w:tab w:val="left" w:pos="10992"/>
-          <w:tab w:val="left" w:pos="11908"/>
-          <w:tab w:val="left" w:pos="12824"/>
-          <w:tab w:val="left" w:pos="13740"/>
-          <w:tab w:val="left" w:pos="14656"/>
-        </w:tabs>
-        <w:rPr>
-          <w:rFonts w:ascii="Courier New" w:eastAsia="Times New Roman" w:hAnsi="Courier New" w:cs="Courier New"/>
-          <w:sz w:val="20"/>
-          <w:szCs w:val="20"/>
-          <w:lang w:eastAsia="fr-FR"/>
-        </w:rPr>
-      </w:pPr>
-      <w:proofErr w:type="gramStart"/>
-      <w:r>
-        <w:rPr>
-          <w:rFonts w:ascii="Courier New" w:eastAsia="Times New Roman" w:hAnsi="Courier New" w:cs="Courier New"/>
-          <w:sz w:val="20"/>
-          <w:szCs w:val="20"/>
-          <w:lang w:eastAsia="fr-FR"/>
-        </w:rPr>
-        <w:t>data(</w:t>
-      </w:r>
-      <w:proofErr w:type="spellStart"/>
-      <w:proofErr w:type="gramEnd"/>
-      <w:r>
-        <w:rPr>
-          <w:rFonts w:ascii="Courier New" w:eastAsia="Times New Roman" w:hAnsi="Courier New" w:cs="Courier New"/>
-          <w:sz w:val="20"/>
-          <w:szCs w:val="20"/>
-          <w:lang w:eastAsia="fr-FR"/>
-        </w:rPr>
-        <w:t>vowel.test</w:t>
-      </w:r>
-      <w:proofErr w:type="spellEnd"/>
-      <w:r>
-        <w:rPr>
-          <w:rFonts w:ascii="Courier New" w:eastAsia="Times New Roman" w:hAnsi="Courier New" w:cs="Courier New"/>
-          <w:sz w:val="20"/>
-          <w:szCs w:val="20"/>
-          <w:lang w:eastAsia="fr-FR"/>
-        </w:rPr>
-        <w:t>)</w:t>
-      </w:r>
-    </w:p>
-    <w:p>
-      <w:pPr>
-        <w:tabs>
-          <w:tab w:val="left" w:pos="916"/>
-          <w:tab w:val="left" w:pos="1832"/>
-          <w:tab w:val="left" w:pos="2748"/>
-          <w:tab w:val="left" w:pos="3664"/>
-          <w:tab w:val="left" w:pos="4580"/>
-          <w:tab w:val="left" w:pos="5496"/>
-          <w:tab w:val="left" w:pos="6412"/>
-          <w:tab w:val="left" w:pos="7328"/>
-          <w:tab w:val="left" w:pos="8244"/>
-          <w:tab w:val="left" w:pos="9160"/>
-          <w:tab w:val="left" w:pos="10076"/>
-          <w:tab w:val="left" w:pos="10992"/>
-          <w:tab w:val="left" w:pos="11908"/>
-          <w:tab w:val="left" w:pos="12824"/>
-          <w:tab w:val="left" w:pos="13740"/>
-          <w:tab w:val="left" w:pos="14656"/>
-        </w:tabs>
-        <w:rPr>
-          <w:rFonts w:ascii="Courier New" w:eastAsia="Times New Roman" w:hAnsi="Courier New" w:cs="Courier New"/>
-          <w:sz w:val="20"/>
-          <w:szCs w:val="20"/>
-          <w:lang w:eastAsia="fr-FR"/>
+          <w:lang w:val="en-US" w:eastAsia="fr-FR"/>
         </w:rPr>
       </w:pPr>
     </w:p>
@@ -3810,7 +3586,7 @@
           <w:rFonts w:ascii="Courier New" w:eastAsia="Times New Roman" w:hAnsi="Courier New" w:cs="Courier New"/>
           <w:sz w:val="20"/>
           <w:szCs w:val="20"/>
-          <w:lang w:eastAsia="fr-FR"/>
+          <w:lang w:val="en-US" w:eastAsia="fr-FR"/>
         </w:rPr>
         <w:t>varImp</w:t>
       </w:r>
@@ -3890,13 +3666,12 @@
           <w:rFonts w:ascii="Times New Roman" w:eastAsia="Times New Roman" w:hAnsi="Times New Roman" w:cs="Times New Roman"/>
           <w:sz w:val="24"/>
           <w:szCs w:val="24"/>
-          <w:lang w:eastAsia="fr-FR"/>
-        </w:rPr>
-        <w:object w:dxaOrig="225" w:dyaOrig="225">
-          <v:shape id="_x0000_i1080" type="#_x0000_t75" style="width:18.2pt;height:15.55pt" o:ole="">
+        </w:rPr>
+        <w:object w:dxaOrig="45" w:dyaOrig="46">
+          <v:shape id="_x0000_i1114" type="#_x0000_t75" style="width:20.5pt;height:18.3pt" o:ole="">
             <v:imagedata r:id="rId5" o:title=""/>
           </v:shape>
-          <w:control r:id="rId24" w:name="DefaultOcxName22" w:shapeid="_x0000_i1080"/>
+          <w:control r:id="rId24" w:name="DefaultOcxName22" w:shapeid="_x0000_i1114"/>
         </w:object>
       </w:r>
       <w:r>
@@ -3952,13 +3727,12 @@
           <w:rFonts w:ascii="Times New Roman" w:eastAsia="Times New Roman" w:hAnsi="Times New Roman" w:cs="Times New Roman"/>
           <w:sz w:val="24"/>
           <w:szCs w:val="24"/>
-          <w:lang w:eastAsia="fr-FR"/>
-        </w:rPr>
-        <w:object w:dxaOrig="225" w:dyaOrig="225">
-          <v:shape id="_x0000_i1079" type="#_x0000_t75" style="width:18.2pt;height:15.55pt" o:ole="">
+        </w:rPr>
+        <w:object w:dxaOrig="45" w:dyaOrig="46">
+          <v:shape id="_x0000_i1117" type="#_x0000_t75" style="width:20.5pt;height:18.3pt" o:ole="">
             <v:imagedata r:id="rId5" o:title=""/>
           </v:shape>
-          <w:control r:id="rId25" w:name="DefaultOcxName23" w:shapeid="_x0000_i1079"/>
+          <w:control r:id="rId25" w:name="DefaultOcxName23" w:shapeid="_x0000_i1117"/>
         </w:object>
       </w:r>
       <w:r>
@@ -4014,13 +3788,13 @@
           <w:rFonts w:ascii="Times New Roman" w:eastAsia="Times New Roman" w:hAnsi="Times New Roman" w:cs="Times New Roman"/>
           <w:sz w:val="24"/>
           <w:szCs w:val="24"/>
-          <w:lang w:eastAsia="fr-FR"/>
-        </w:rPr>
-        <w:object w:dxaOrig="225" w:dyaOrig="225">
-          <v:shape id="_x0000_i1078" type="#_x0000_t75" style="width:18.2pt;height:15.55pt" o:ole="">
+        </w:rPr>
+        <w:lastRenderedPageBreak/>
+        <w:object w:dxaOrig="45" w:dyaOrig="46">
+          <v:shape id="_x0000_i1120" type="#_x0000_t75" style="width:20.5pt;height:18.3pt" o:ole="">
             <v:imagedata r:id="rId5" o:title=""/>
           </v:shape>
-          <w:control r:id="rId26" w:name="DefaultOcxName24" w:shapeid="_x0000_i1078"/>
+          <w:control r:id="rId26" w:name="DefaultOcxName24" w:shapeid="_x0000_i1120"/>
         </w:object>
       </w:r>
       <w:r>
@@ -4076,13 +3850,12 @@
           <w:rFonts w:ascii="Times New Roman" w:eastAsia="Times New Roman" w:hAnsi="Times New Roman" w:cs="Times New Roman"/>
           <w:sz w:val="24"/>
           <w:szCs w:val="24"/>
-          <w:lang w:eastAsia="fr-FR"/>
-        </w:rPr>
-        <w:object w:dxaOrig="225" w:dyaOrig="225">
-          <v:shape id="_x0000_i1077" type="#_x0000_t75" style="width:18.2pt;height:15.55pt" o:ole="">
+        </w:rPr>
+        <w:object w:dxaOrig="45" w:dyaOrig="46">
+          <v:shape id="_x0000_i1123" type="#_x0000_t75" style="width:20.5pt;height:18.3pt" o:ole="">
             <v:imagedata r:id="rId5" o:title=""/>
           </v:shape>
-          <w:control r:id="rId27" w:name="DefaultOcxName25" w:shapeid="_x0000_i1077"/>
+          <w:control r:id="rId27" w:name="DefaultOcxName25" w:shapeid="_x0000_i1123"/>
         </w:object>
       </w:r>
       <w:r>
@@ -4588,6 +4361,33 @@
       <w:color w:val="4F81BD" w:themeColor="accent1"/>
     </w:rPr>
   </w:style>
+  <w:style w:type="paragraph" w:styleId="Textedebulles">
+    <w:name w:val="Balloon Text"/>
+    <w:basedOn w:val="Normal"/>
+    <w:link w:val="TextedebullesCar"/>
+    <w:uiPriority w:val="99"/>
+    <w:semiHidden/>
+    <w:unhideWhenUsed/>
+    <w:rsid w:val="00F46854"/>
+    <w:rPr>
+      <w:rFonts w:ascii="Tahoma" w:hAnsi="Tahoma" w:cs="Tahoma"/>
+      <w:sz w:val="16"/>
+      <w:szCs w:val="16"/>
+    </w:rPr>
+  </w:style>
+  <w:style w:type="character" w:customStyle="1" w:styleId="TextedebullesCar">
+    <w:name w:val="Texte de bulles Car"/>
+    <w:basedOn w:val="Policepardfaut"/>
+    <w:link w:val="Textedebulles"/>
+    <w:uiPriority w:val="99"/>
+    <w:semiHidden/>
+    <w:rsid w:val="00F46854"/>
+    <w:rPr>
+      <w:rFonts w:ascii="Tahoma" w:hAnsi="Tahoma" w:cs="Tahoma"/>
+      <w:sz w:val="16"/>
+      <w:szCs w:val="16"/>
+    </w:rPr>
+  </w:style>
 </w:styles>
 </file>
 
@@ -5038,6 +4838,33 @@
       <w:color w:val="4F81BD" w:themeColor="accent1"/>
     </w:rPr>
   </w:style>
+  <w:style w:type="paragraph" w:styleId="Textedebulles">
+    <w:name w:val="Balloon Text"/>
+    <w:basedOn w:val="Normal"/>
+    <w:link w:val="TextedebullesCar"/>
+    <w:uiPriority w:val="99"/>
+    <w:semiHidden/>
+    <w:unhideWhenUsed/>
+    <w:rsid w:val="00F46854"/>
+    <w:rPr>
+      <w:rFonts w:ascii="Tahoma" w:hAnsi="Tahoma" w:cs="Tahoma"/>
+      <w:sz w:val="16"/>
+      <w:szCs w:val="16"/>
+    </w:rPr>
+  </w:style>
+  <w:style w:type="character" w:customStyle="1" w:styleId="TextedebullesCar">
+    <w:name w:val="Texte de bulles Car"/>
+    <w:basedOn w:val="Policepardfaut"/>
+    <w:link w:val="Textedebulles"/>
+    <w:uiPriority w:val="99"/>
+    <w:semiHidden/>
+    <w:rsid w:val="00F46854"/>
+    <w:rPr>
+      <w:rFonts w:ascii="Tahoma" w:hAnsi="Tahoma" w:cs="Tahoma"/>
+      <w:sz w:val="16"/>
+      <w:szCs w:val="16"/>
+    </w:rPr>
+  </w:style>
 </w:styles>
 </file>
 

</xml_diff>